<commit_message>
undone work for 2/23/17
</commit_message>
<xml_diff>
--- a/Spring 2017 Semester/Urban Development/Urban Development Lectures/lecture #4/Outline_17_1.docx
+++ b/Spring 2017 Semester/Urban Development/Urban Development Lectures/lecture #4/Outline_17_1.docx
@@ -61,6 +61,12 @@
           <w:szCs w:val="24"/>
         </w:rPr>
         <w:tab/>
+      </w:r>
+      <w:r>
+        <w:rPr>
+          <w:rFonts w:ascii="Sylfaen" w:hAnsi="Sylfaen"/>
+          <w:szCs w:val="24"/>
+        </w:rPr>
         <w:t xml:space="preserve">  </w:t>
       </w:r>
       <w:proofErr w:type="gramStart"/>
@@ -1315,12 +1321,18 @@
       </w:pPr>
       <w:r>
         <w:rPr>
-          <w:bCs/>
           <w:rFonts w:ascii="Sylfaen" w:hAnsi="Sylfaen"/>
           <w:sz w:val="24"/>
           <w:szCs w:val="24"/>
         </w:rPr>
         <w:tab/>
+      </w:r>
+      <w:r>
+        <w:rPr>
+          <w:rFonts w:ascii="Sylfaen" w:hAnsi="Sylfaen"/>
+          <w:sz w:val="24"/>
+          <w:szCs w:val="24"/>
+        </w:rPr>
         <w:t xml:space="preserve"> </w:t>
       </w:r>
     </w:p>
@@ -1687,12 +1699,18 @@
       </w:r>
       <w:r>
         <w:rPr>
-          <w:bCs/>
           <w:rFonts w:ascii="Sylfaen" w:hAnsi="Sylfaen"/>
           <w:sz w:val="24"/>
           <w:szCs w:val="24"/>
         </w:rPr>
         <w:tab/>
+      </w:r>
+      <w:r>
+        <w:rPr>
+          <w:rFonts w:ascii="Sylfaen" w:hAnsi="Sylfaen"/>
+          <w:sz w:val="24"/>
+          <w:szCs w:val="24"/>
+        </w:rPr>
         <w:t>Space, more abstract patterns and effects</w:t>
       </w:r>
     </w:p>
@@ -2351,12 +2369,18 @@
       </w:r>
       <w:r>
         <w:rPr>
-          <w:bCs/>
           <w:rFonts w:ascii="Sylfaen" w:hAnsi="Sylfaen"/>
           <w:sz w:val="24"/>
           <w:szCs w:val="24"/>
         </w:rPr>
         <w:tab/>
+      </w:r>
+      <w:r>
+        <w:rPr>
+          <w:rFonts w:ascii="Sylfaen" w:hAnsi="Sylfaen"/>
+          <w:sz w:val="24"/>
+          <w:szCs w:val="24"/>
+        </w:rPr>
         <w:t xml:space="preserve">e.g.  </w:t>
       </w:r>
       <w:proofErr w:type="gramStart"/>
@@ -2409,12 +2433,18 @@
       </w:r>
       <w:r>
         <w:rPr>
-          <w:bCs/>
           <w:rFonts w:ascii="Sylfaen" w:hAnsi="Sylfaen"/>
           <w:sz w:val="24"/>
           <w:szCs w:val="24"/>
         </w:rPr>
         <w:tab/>
+      </w:r>
+      <w:r>
+        <w:rPr>
+          <w:rFonts w:ascii="Sylfaen" w:hAnsi="Sylfaen"/>
+          <w:sz w:val="24"/>
+          <w:szCs w:val="24"/>
+        </w:rPr>
         <w:t>“</w:t>
       </w:r>
       <w:proofErr w:type="gramStart"/>
@@ -2795,7 +2825,7 @@
           <w:sz w:val="24"/>
           <w:szCs w:val="24"/>
         </w:rPr>
-        <w:t>palimpsest</w:t>
+        <w:t xml:space="preserve">palimpsest  </w:t>
       </w:r>
       <w:proofErr w:type="gramEnd"/>
     </w:p>
@@ -2883,7 +2913,41 @@
           <w:sz w:val="24"/>
           <w:szCs w:val="24"/>
         </w:rPr>
-        <w:t>, moralizing (e.g. Timothy Dwight)</w:t>
+        <w:t xml:space="preserve">, moralizing (e.g. Timothy Dwight)   </w:t>
+      </w:r>
+    </w:p>
+    <w:p>
+      <w:pPr>
+        <w:numPr>
+          <w:ilvl w:val="0"/>
+          <w:numId w:val="13"/>
+        </w:numPr>
+        <w:rPr>
+          <w:color w:val="FF0000"/>
+        </w:rPr>
+      </w:pPr>
+      <w:r>
+        <w:rPr>
+          <w:color w:val="FF0000"/>
+          <w:rFonts w:ascii="Sylfaen"/>
+          <w:sz w:val="24"/>
+        </w:rPr>
+        <w:t>vernacular - culture, architecture, stuff language, doing what you always done unconsciously, when vernacular clashes, ppl had to be aware like Timothy Dwight</w:t>
+      </w:r>
+    </w:p>
+    <w:p>
+      <w:pPr>
+        <w:numPr>
+          <w:ilvl w:val="0"/>
+          <w:numId w:val="13"/>
+        </w:numPr>
+      </w:pPr>
+      <w:r>
+        <w:rPr>
+          <w:color w:val="FF0000"/>
+          <w:rFonts w:ascii="Sylfaen"/>
+          <w:sz w:val="24"/>
+        </w:rPr>
       </w:r>
     </w:p>
     <w:p>
@@ -3000,6 +3064,25 @@
           <w:szCs w:val="24"/>
         </w:rPr>
         <w:t xml:space="preserve"> and the abolition of time</w:t>
+      </w:r>
+    </w:p>
+    <w:p>
+      <w:pPr>
+        <w:numPr>
+          <w:ilvl w:val="0"/>
+          <w:numId w:val="13"/>
+        </w:numPr>
+        <w:rPr>
+          <w:color w:val="FF0000"/>
+        </w:rPr>
+      </w:pPr>
+      <w:r>
+        <w:rPr>
+          <w:color w:val="FF0000"/>
+          <w:rFonts w:ascii="Sylfaen"/>
+          <w:sz w:val="24"/>
+        </w:rPr>
+        <w:t>modernism -swish architect- we got nothing to learn from history tries but fails to be universal</w:t>
       </w:r>
     </w:p>
     <w:p>
@@ -4092,48 +4175,48 @@
     </w:p>
     <w:p>
       <w:pPr>
+        <w:spacing w:line="240" w:lineRule="exact"/>
         <w:tabs>
           <w:tab w:val="left" w:pos="-720"/>
         </w:tabs>
+        <w:rPr>
+          <w:rFonts w:ascii="Sylfaen" w:hAnsi="Sylfaen"/>
+          <w:sz w:val="24"/>
+          <w:szCs w:val="24"/>
+        </w:rPr>
+      </w:pPr>
+      <w:r>
+        <w:rPr>
+          <w:rFonts w:ascii="Sylfaen" w:hAnsi="Sylfaen"/>
+          <w:sz w:val="24"/>
+          <w:szCs w:val="24"/>
+        </w:rPr>
+        <w:t>PRO-URBAN:</w:t>
+      </w:r>
+    </w:p>
+    <w:p>
+      <w:pPr>
         <w:spacing w:line="240" w:lineRule="exact"/>
-        <w:rPr>
-          <w:rFonts w:ascii="Sylfaen" w:hAnsi="Sylfaen"/>
-          <w:sz w:val="24"/>
-          <w:szCs w:val="24"/>
-        </w:rPr>
-      </w:pPr>
-      <w:r>
-        <w:rPr>
-          <w:rFonts w:ascii="Sylfaen" w:hAnsi="Sylfaen"/>
-          <w:sz w:val="24"/>
-          <w:szCs w:val="24"/>
-        </w:rPr>
-        <w:t>PRO-URBAN:</w:t>
-      </w:r>
-    </w:p>
-    <w:p>
-      <w:pPr>
         <w:tabs>
           <w:tab w:val="left" w:pos="-720"/>
         </w:tabs>
-        <w:spacing w:line="240" w:lineRule="exact"/>
-        <w:rPr>
-          <w:rFonts w:ascii="Sylfaen" w:hAnsi="Sylfaen"/>
-          <w:sz w:val="24"/>
-          <w:szCs w:val="24"/>
-        </w:rPr>
-      </w:pPr>
-    </w:p>
-    <w:p>
-      <w:pPr>
-        <w:tabs>
-          <w:tab w:val="left" w:pos="-720"/>
-        </w:tabs>
+        <w:rPr>
+          <w:rFonts w:ascii="Sylfaen" w:hAnsi="Sylfaen"/>
+          <w:sz w:val="24"/>
+          <w:szCs w:val="24"/>
+        </w:rPr>
+      </w:pPr>
+    </w:p>
+    <w:p>
+      <w:pPr>
         <w:numPr>
           <w:ilvl w:val="0"/>
           <w:numId w:val="21"/>
         </w:numPr>
         <w:spacing w:line="240" w:lineRule="exact"/>
+        <w:tabs>
+          <w:tab w:val="left" w:pos="-720"/>
+        </w:tabs>
         <w:rPr>
           <w:rFonts w:ascii="Sylfaen" w:hAnsi="Sylfaen"/>
           <w:sz w:val="24"/>
@@ -4205,27 +4288,27 @@
     </w:p>
     <w:p>
       <w:pPr>
+        <w:spacing w:line="240" w:lineRule="exact"/>
         <w:tabs>
           <w:tab w:val="left" w:pos="-720"/>
         </w:tabs>
-        <w:spacing w:line="240" w:lineRule="exact"/>
-        <w:rPr>
-          <w:rFonts w:ascii="Sylfaen" w:hAnsi="Sylfaen"/>
-          <w:sz w:val="24"/>
-          <w:szCs w:val="24"/>
-        </w:rPr>
-      </w:pPr>
-    </w:p>
-    <w:p>
-      <w:pPr>
-        <w:tabs>
-          <w:tab w:val="left" w:pos="-720"/>
-        </w:tabs>
+        <w:rPr>
+          <w:rFonts w:ascii="Sylfaen" w:hAnsi="Sylfaen"/>
+          <w:sz w:val="24"/>
+          <w:szCs w:val="24"/>
+        </w:rPr>
+      </w:pPr>
+    </w:p>
+    <w:p>
+      <w:pPr>
         <w:numPr>
           <w:ilvl w:val="0"/>
           <w:numId w:val="21"/>
         </w:numPr>
         <w:spacing w:line="240" w:lineRule="exact"/>
+        <w:tabs>
+          <w:tab w:val="left" w:pos="-720"/>
+        </w:tabs>
         <w:rPr>
           <w:rFonts w:ascii="Sylfaen" w:hAnsi="Sylfaen"/>
           <w:sz w:val="24"/>
@@ -4343,27 +4426,27 @@
     </w:p>
     <w:p>
       <w:pPr>
+        <w:spacing w:line="240" w:lineRule="exact"/>
         <w:tabs>
           <w:tab w:val="left" w:pos="-720"/>
         </w:tabs>
-        <w:spacing w:line="240" w:lineRule="exact"/>
-        <w:rPr>
-          <w:rFonts w:ascii="Sylfaen" w:hAnsi="Sylfaen"/>
-          <w:sz w:val="24"/>
-          <w:szCs w:val="24"/>
-        </w:rPr>
-      </w:pPr>
-    </w:p>
-    <w:p>
-      <w:pPr>
-        <w:tabs>
-          <w:tab w:val="left" w:pos="-720"/>
-        </w:tabs>
+        <w:rPr>
+          <w:rFonts w:ascii="Sylfaen" w:hAnsi="Sylfaen"/>
+          <w:sz w:val="24"/>
+          <w:szCs w:val="24"/>
+        </w:rPr>
+      </w:pPr>
+    </w:p>
+    <w:p>
+      <w:pPr>
         <w:numPr>
           <w:ilvl w:val="0"/>
           <w:numId w:val="21"/>
         </w:numPr>
         <w:spacing w:line="240" w:lineRule="exact"/>
+        <w:tabs>
+          <w:tab w:val="left" w:pos="-720"/>
+        </w:tabs>
         <w:rPr>
           <w:rFonts w:ascii="Sylfaen" w:hAnsi="Sylfaen"/>
           <w:sz w:val="24"/>
@@ -4524,27 +4607,27 @@
     </w:p>
     <w:p>
       <w:pPr>
+        <w:spacing w:line="240" w:lineRule="exact"/>
         <w:tabs>
           <w:tab w:val="left" w:pos="-720"/>
         </w:tabs>
-        <w:spacing w:line="240" w:lineRule="exact"/>
-        <w:rPr>
-          <w:rFonts w:ascii="Sylfaen" w:hAnsi="Sylfaen"/>
-          <w:sz w:val="24"/>
-          <w:szCs w:val="24"/>
-        </w:rPr>
-      </w:pPr>
-    </w:p>
-    <w:p>
-      <w:pPr>
-        <w:tabs>
-          <w:tab w:val="left" w:pos="-720"/>
-        </w:tabs>
+        <w:rPr>
+          <w:rFonts w:ascii="Sylfaen" w:hAnsi="Sylfaen"/>
+          <w:sz w:val="24"/>
+          <w:szCs w:val="24"/>
+        </w:rPr>
+      </w:pPr>
+    </w:p>
+    <w:p>
+      <w:pPr>
         <w:numPr>
           <w:ilvl w:val="0"/>
           <w:numId w:val="21"/>
         </w:numPr>
         <w:spacing w:line="240" w:lineRule="exact"/>
+        <w:tabs>
+          <w:tab w:val="left" w:pos="-720"/>
+        </w:tabs>
         <w:rPr>
           <w:rFonts w:ascii="Sylfaen" w:hAnsi="Sylfaen"/>
           <w:sz w:val="24"/>
@@ -4597,10 +4680,10 @@
     </w:p>
     <w:p>
       <w:pPr>
+        <w:spacing w:line="240" w:lineRule="exact"/>
         <w:tabs>
           <w:tab w:val="left" w:pos="-720"/>
         </w:tabs>
-        <w:spacing w:line="240" w:lineRule="exact"/>
         <w:rPr>
           <w:rFonts w:ascii="Sylfaen" w:hAnsi="Sylfaen"/>
           <w:sz w:val="24"/>
@@ -4750,27 +4833,27 @@
     </w:p>
     <w:p>
       <w:pPr>
+        <w:spacing w:line="240" w:lineRule="exact"/>
         <w:tabs>
           <w:tab w:val="left" w:pos="-720"/>
         </w:tabs>
-        <w:spacing w:line="240" w:lineRule="exact"/>
-        <w:rPr>
-          <w:rFonts w:ascii="Sylfaen" w:hAnsi="Sylfaen"/>
-          <w:sz w:val="24"/>
-          <w:szCs w:val="24"/>
-        </w:rPr>
-      </w:pPr>
-    </w:p>
-    <w:p>
-      <w:pPr>
-        <w:tabs>
-          <w:tab w:val="left" w:pos="-720"/>
-        </w:tabs>
+        <w:rPr>
+          <w:rFonts w:ascii="Sylfaen" w:hAnsi="Sylfaen"/>
+          <w:sz w:val="24"/>
+          <w:szCs w:val="24"/>
+        </w:rPr>
+      </w:pPr>
+    </w:p>
+    <w:p>
+      <w:pPr>
         <w:numPr>
           <w:ilvl w:val="0"/>
           <w:numId w:val="21"/>
         </w:numPr>
         <w:spacing w:line="240" w:lineRule="exact"/>
+        <w:tabs>
+          <w:tab w:val="left" w:pos="-720"/>
+        </w:tabs>
         <w:rPr>
           <w:rFonts w:ascii="Sylfaen" w:hAnsi="Sylfaen"/>
           <w:sz w:val="24"/>
@@ -4823,27 +4906,27 @@
     </w:p>
     <w:p>
       <w:pPr>
+        <w:spacing w:line="240" w:lineRule="exact"/>
         <w:tabs>
           <w:tab w:val="left" w:pos="-720"/>
         </w:tabs>
-        <w:spacing w:line="240" w:lineRule="exact"/>
-        <w:rPr>
-          <w:rFonts w:ascii="Sylfaen" w:hAnsi="Sylfaen"/>
-          <w:sz w:val="24"/>
-          <w:szCs w:val="24"/>
-        </w:rPr>
-      </w:pPr>
-    </w:p>
-    <w:p>
-      <w:pPr>
-        <w:tabs>
-          <w:tab w:val="left" w:pos="-720"/>
-        </w:tabs>
+        <w:rPr>
+          <w:rFonts w:ascii="Sylfaen" w:hAnsi="Sylfaen"/>
+          <w:sz w:val="24"/>
+          <w:szCs w:val="24"/>
+        </w:rPr>
+      </w:pPr>
+    </w:p>
+    <w:p>
+      <w:pPr>
         <w:numPr>
           <w:ilvl w:val="0"/>
           <w:numId w:val="21"/>
         </w:numPr>
         <w:spacing w:line="240" w:lineRule="exact"/>
+        <w:tabs>
+          <w:tab w:val="left" w:pos="-720"/>
+        </w:tabs>
         <w:rPr>
           <w:rFonts w:ascii="Sylfaen" w:hAnsi="Sylfaen"/>
           <w:sz w:val="24"/>
@@ -4896,27 +4979,27 @@
     </w:p>
     <w:p>
       <w:pPr>
+        <w:spacing w:line="240" w:lineRule="exact"/>
         <w:tabs>
           <w:tab w:val="left" w:pos="-720"/>
         </w:tabs>
-        <w:spacing w:line="240" w:lineRule="exact"/>
-        <w:rPr>
-          <w:rFonts w:ascii="Sylfaen" w:hAnsi="Sylfaen"/>
-          <w:sz w:val="24"/>
-          <w:szCs w:val="24"/>
-        </w:rPr>
-      </w:pPr>
-    </w:p>
-    <w:p>
-      <w:pPr>
-        <w:tabs>
-          <w:tab w:val="left" w:pos="-720"/>
-        </w:tabs>
+        <w:rPr>
+          <w:rFonts w:ascii="Sylfaen" w:hAnsi="Sylfaen"/>
+          <w:sz w:val="24"/>
+          <w:szCs w:val="24"/>
+        </w:rPr>
+      </w:pPr>
+    </w:p>
+    <w:p>
+      <w:pPr>
         <w:numPr>
           <w:ilvl w:val="0"/>
           <w:numId w:val="21"/>
         </w:numPr>
         <w:spacing w:line="240" w:lineRule="exact"/>
+        <w:tabs>
+          <w:tab w:val="left" w:pos="-720"/>
+        </w:tabs>
         <w:rPr>
           <w:rFonts w:ascii="Sylfaen" w:hAnsi="Sylfaen"/>
           <w:sz w:val="24"/>
@@ -5157,27 +5240,27 @@
     </w:p>
     <w:p>
       <w:pPr>
+        <w:spacing w:line="240" w:lineRule="exact"/>
         <w:tabs>
           <w:tab w:val="left" w:pos="-720"/>
         </w:tabs>
-        <w:spacing w:line="240" w:lineRule="exact"/>
-        <w:rPr>
-          <w:rFonts w:ascii="Sylfaen" w:hAnsi="Sylfaen"/>
-          <w:sz w:val="24"/>
-          <w:szCs w:val="24"/>
-        </w:rPr>
-      </w:pPr>
-    </w:p>
-    <w:p>
-      <w:pPr>
-        <w:tabs>
-          <w:tab w:val="left" w:pos="-720"/>
-        </w:tabs>
+        <w:rPr>
+          <w:rFonts w:ascii="Sylfaen" w:hAnsi="Sylfaen"/>
+          <w:sz w:val="24"/>
+          <w:szCs w:val="24"/>
+        </w:rPr>
+      </w:pPr>
+    </w:p>
+    <w:p>
+      <w:pPr>
         <w:numPr>
           <w:ilvl w:val="0"/>
           <w:numId w:val="21"/>
         </w:numPr>
         <w:spacing w:line="240" w:lineRule="exact"/>
+        <w:tabs>
+          <w:tab w:val="left" w:pos="-720"/>
+        </w:tabs>
         <w:rPr>
           <w:rFonts w:ascii="Sylfaen" w:hAnsi="Sylfaen"/>
           <w:sz w:val="24"/>
@@ -5267,27 +5350,27 @@
     </w:p>
     <w:p>
       <w:pPr>
+        <w:spacing w:line="240" w:lineRule="exact"/>
         <w:tabs>
           <w:tab w:val="left" w:pos="-720"/>
         </w:tabs>
-        <w:spacing w:line="240" w:lineRule="exact"/>
-        <w:rPr>
-          <w:rFonts w:ascii="Sylfaen" w:hAnsi="Sylfaen"/>
-          <w:sz w:val="24"/>
-          <w:szCs w:val="24"/>
-        </w:rPr>
-      </w:pPr>
-    </w:p>
-    <w:p>
-      <w:pPr>
-        <w:tabs>
-          <w:tab w:val="left" w:pos="-720"/>
-        </w:tabs>
+        <w:rPr>
+          <w:rFonts w:ascii="Sylfaen" w:hAnsi="Sylfaen"/>
+          <w:sz w:val="24"/>
+          <w:szCs w:val="24"/>
+        </w:rPr>
+      </w:pPr>
+    </w:p>
+    <w:p>
+      <w:pPr>
         <w:numPr>
           <w:ilvl w:val="0"/>
           <w:numId w:val="21"/>
         </w:numPr>
         <w:spacing w:line="240" w:lineRule="exact"/>
+        <w:tabs>
+          <w:tab w:val="left" w:pos="-720"/>
+        </w:tabs>
         <w:rPr>
           <w:rFonts w:ascii="Sylfaen" w:hAnsi="Sylfaen"/>
           <w:sz w:val="24"/>
@@ -5389,10 +5472,10 @@
     </w:p>
     <w:p>
       <w:pPr>
+        <w:spacing w:line="240" w:lineRule="exact"/>
         <w:tabs>
           <w:tab w:val="left" w:pos="-720"/>
         </w:tabs>
-        <w:spacing w:line="240" w:lineRule="exact"/>
         <w:rPr>
           <w:iCs/>
           <w:i/>
@@ -5404,14 +5487,14 @@
     </w:p>
     <w:p>
       <w:pPr>
-        <w:tabs>
-          <w:tab w:val="left" w:pos="-720"/>
-        </w:tabs>
         <w:numPr>
           <w:ilvl w:val="0"/>
           <w:numId w:val="21"/>
         </w:numPr>
         <w:spacing w:line="240" w:lineRule="exact"/>
+        <w:tabs>
+          <w:tab w:val="left" w:pos="-720"/>
+        </w:tabs>
         <w:rPr>
           <w:bCs/>
           <w:rFonts w:ascii="Sylfaen" w:hAnsi="Sylfaen"/>
@@ -5480,62 +5563,62 @@
     </w:p>
     <w:p>
       <w:pPr>
+        <w:spacing w:line="240" w:lineRule="exact"/>
         <w:tabs>
           <w:tab w:val="left" w:pos="-720"/>
         </w:tabs>
+        <w:rPr>
+          <w:b/>
+          <w:rFonts w:ascii="Sylfaen" w:hAnsi="Sylfaen"/>
+          <w:sz w:val="24"/>
+          <w:szCs w:val="24"/>
+        </w:rPr>
+      </w:pPr>
+    </w:p>
+    <w:p>
+      <w:pPr>
         <w:spacing w:line="240" w:lineRule="exact"/>
-        <w:rPr>
-          <w:b/>
-          <w:rFonts w:ascii="Sylfaen" w:hAnsi="Sylfaen"/>
-          <w:sz w:val="24"/>
-          <w:szCs w:val="24"/>
-        </w:rPr>
-      </w:pPr>
-    </w:p>
-    <w:p>
-      <w:pPr>
         <w:tabs>
           <w:tab w:val="left" w:pos="-720"/>
         </w:tabs>
+        <w:rPr>
+          <w:rFonts w:ascii="Sylfaen" w:hAnsi="Sylfaen"/>
+          <w:sz w:val="24"/>
+          <w:szCs w:val="24"/>
+        </w:rPr>
+      </w:pPr>
+      <w:r>
+        <w:rPr>
+          <w:rFonts w:ascii="Sylfaen" w:hAnsi="Sylfaen"/>
+          <w:sz w:val="24"/>
+          <w:szCs w:val="24"/>
+        </w:rPr>
+        <w:t>ANTI-URBAN:</w:t>
+      </w:r>
+    </w:p>
+    <w:p>
+      <w:pPr>
         <w:spacing w:line="240" w:lineRule="exact"/>
-        <w:rPr>
-          <w:rFonts w:ascii="Sylfaen" w:hAnsi="Sylfaen"/>
-          <w:sz w:val="24"/>
-          <w:szCs w:val="24"/>
-        </w:rPr>
-      </w:pPr>
-      <w:r>
-        <w:rPr>
-          <w:rFonts w:ascii="Sylfaen" w:hAnsi="Sylfaen"/>
-          <w:sz w:val="24"/>
-          <w:szCs w:val="24"/>
-        </w:rPr>
-        <w:t>ANTI-URBAN:</w:t>
-      </w:r>
-    </w:p>
-    <w:p>
-      <w:pPr>
         <w:tabs>
           <w:tab w:val="left" w:pos="-720"/>
         </w:tabs>
-        <w:spacing w:line="240" w:lineRule="exact"/>
-        <w:rPr>
-          <w:rFonts w:ascii="Sylfaen" w:hAnsi="Sylfaen"/>
-          <w:sz w:val="24"/>
-          <w:szCs w:val="24"/>
-        </w:rPr>
-      </w:pPr>
-    </w:p>
-    <w:p>
-      <w:pPr>
-        <w:tabs>
-          <w:tab w:val="left" w:pos="-720"/>
-        </w:tabs>
+        <w:rPr>
+          <w:rFonts w:ascii="Sylfaen" w:hAnsi="Sylfaen"/>
+          <w:sz w:val="24"/>
+          <w:szCs w:val="24"/>
+        </w:rPr>
+      </w:pPr>
+    </w:p>
+    <w:p>
+      <w:pPr>
         <w:numPr>
           <w:ilvl w:val="0"/>
           <w:numId w:val="22"/>
         </w:numPr>
         <w:spacing w:line="240" w:lineRule="exact"/>
+        <w:tabs>
+          <w:tab w:val="left" w:pos="-720"/>
+        </w:tabs>
         <w:rPr>
           <w:rFonts w:ascii="Sylfaen" w:hAnsi="Sylfaen"/>
           <w:sz w:val="24"/>
@@ -5744,27 +5827,27 @@
     </w:p>
     <w:p>
       <w:pPr>
+        <w:spacing w:line="240" w:lineRule="exact"/>
         <w:tabs>
           <w:tab w:val="left" w:pos="-720"/>
         </w:tabs>
-        <w:spacing w:line="240" w:lineRule="exact"/>
-        <w:rPr>
-          <w:rFonts w:ascii="Sylfaen" w:hAnsi="Sylfaen"/>
-          <w:sz w:val="24"/>
-          <w:szCs w:val="24"/>
-        </w:rPr>
-      </w:pPr>
-    </w:p>
-    <w:p>
-      <w:pPr>
-        <w:tabs>
-          <w:tab w:val="left" w:pos="-720"/>
-        </w:tabs>
+        <w:rPr>
+          <w:rFonts w:ascii="Sylfaen" w:hAnsi="Sylfaen"/>
+          <w:sz w:val="24"/>
+          <w:szCs w:val="24"/>
+        </w:rPr>
+      </w:pPr>
+    </w:p>
+    <w:p>
+      <w:pPr>
         <w:numPr>
           <w:ilvl w:val="0"/>
           <w:numId w:val="22"/>
         </w:numPr>
         <w:spacing w:line="240" w:lineRule="exact"/>
+        <w:tabs>
+          <w:tab w:val="left" w:pos="-720"/>
+        </w:tabs>
         <w:rPr>
           <w:rFonts w:ascii="Sylfaen" w:hAnsi="Sylfaen"/>
           <w:sz w:val="24"/>
@@ -5879,27 +5962,27 @@
     </w:p>
     <w:p>
       <w:pPr>
+        <w:spacing w:line="240" w:lineRule="exact"/>
         <w:tabs>
           <w:tab w:val="left" w:pos="-720"/>
         </w:tabs>
-        <w:spacing w:line="240" w:lineRule="exact"/>
-        <w:rPr>
-          <w:rFonts w:ascii="Sylfaen" w:hAnsi="Sylfaen"/>
-          <w:sz w:val="24"/>
-          <w:szCs w:val="24"/>
-        </w:rPr>
-      </w:pPr>
-    </w:p>
-    <w:p>
-      <w:pPr>
-        <w:tabs>
-          <w:tab w:val="left" w:pos="-720"/>
-        </w:tabs>
+        <w:rPr>
+          <w:rFonts w:ascii="Sylfaen" w:hAnsi="Sylfaen"/>
+          <w:sz w:val="24"/>
+          <w:szCs w:val="24"/>
+        </w:rPr>
+      </w:pPr>
+    </w:p>
+    <w:p>
+      <w:pPr>
         <w:numPr>
           <w:ilvl w:val="0"/>
           <w:numId w:val="22"/>
         </w:numPr>
         <w:spacing w:line="240" w:lineRule="exact"/>
+        <w:tabs>
+          <w:tab w:val="left" w:pos="-720"/>
+        </w:tabs>
         <w:rPr>
           <w:rFonts w:ascii="Sylfaen" w:hAnsi="Sylfaen"/>
           <w:sz w:val="24"/>
@@ -6006,27 +6089,27 @@
     </w:p>
     <w:p>
       <w:pPr>
+        <w:spacing w:line="240" w:lineRule="exact"/>
         <w:tabs>
           <w:tab w:val="left" w:pos="-720"/>
         </w:tabs>
-        <w:spacing w:line="240" w:lineRule="exact"/>
-        <w:rPr>
-          <w:rFonts w:ascii="Sylfaen" w:hAnsi="Sylfaen"/>
-          <w:sz w:val="24"/>
-          <w:szCs w:val="24"/>
-        </w:rPr>
-      </w:pPr>
-    </w:p>
-    <w:p>
-      <w:pPr>
-        <w:tabs>
-          <w:tab w:val="left" w:pos="-720"/>
-        </w:tabs>
+        <w:rPr>
+          <w:rFonts w:ascii="Sylfaen" w:hAnsi="Sylfaen"/>
+          <w:sz w:val="24"/>
+          <w:szCs w:val="24"/>
+        </w:rPr>
+      </w:pPr>
+    </w:p>
+    <w:p>
+      <w:pPr>
         <w:numPr>
           <w:ilvl w:val="0"/>
           <w:numId w:val="22"/>
         </w:numPr>
         <w:spacing w:line="240" w:lineRule="exact"/>
+        <w:tabs>
+          <w:tab w:val="left" w:pos="-720"/>
+        </w:tabs>
         <w:rPr>
           <w:rFonts w:ascii="Sylfaen" w:hAnsi="Sylfaen"/>
           <w:sz w:val="24"/>
@@ -6150,27 +6233,27 @@
     </w:p>
     <w:p>
       <w:pPr>
+        <w:spacing w:line="240" w:lineRule="exact"/>
         <w:tabs>
           <w:tab w:val="left" w:pos="-720"/>
         </w:tabs>
-        <w:spacing w:line="240" w:lineRule="exact"/>
-        <w:rPr>
-          <w:rFonts w:ascii="Sylfaen" w:hAnsi="Sylfaen"/>
-          <w:sz w:val="24"/>
-          <w:szCs w:val="24"/>
-        </w:rPr>
-      </w:pPr>
-    </w:p>
-    <w:p>
-      <w:pPr>
-        <w:tabs>
-          <w:tab w:val="left" w:pos="-720"/>
-        </w:tabs>
+        <w:rPr>
+          <w:rFonts w:ascii="Sylfaen" w:hAnsi="Sylfaen"/>
+          <w:sz w:val="24"/>
+          <w:szCs w:val="24"/>
+        </w:rPr>
+      </w:pPr>
+    </w:p>
+    <w:p>
+      <w:pPr>
         <w:numPr>
           <w:ilvl w:val="0"/>
           <w:numId w:val="22"/>
         </w:numPr>
         <w:spacing w:line="240" w:lineRule="exact"/>
+        <w:tabs>
+          <w:tab w:val="left" w:pos="-720"/>
+        </w:tabs>
         <w:rPr>
           <w:rFonts w:ascii="Sylfaen" w:hAnsi="Sylfaen"/>
           <w:sz w:val="24"/>
@@ -6285,27 +6368,27 @@
     </w:p>
     <w:p>
       <w:pPr>
+        <w:spacing w:line="240" w:lineRule="exact"/>
         <w:tabs>
           <w:tab w:val="left" w:pos="-720"/>
         </w:tabs>
-        <w:spacing w:line="240" w:lineRule="exact"/>
-        <w:rPr>
-          <w:rFonts w:ascii="Sylfaen" w:hAnsi="Sylfaen"/>
-          <w:sz w:val="24"/>
-          <w:szCs w:val="24"/>
-        </w:rPr>
-      </w:pPr>
-    </w:p>
-    <w:p>
-      <w:pPr>
-        <w:tabs>
-          <w:tab w:val="left" w:pos="-720"/>
-        </w:tabs>
+        <w:rPr>
+          <w:rFonts w:ascii="Sylfaen" w:hAnsi="Sylfaen"/>
+          <w:sz w:val="24"/>
+          <w:szCs w:val="24"/>
+        </w:rPr>
+      </w:pPr>
+    </w:p>
+    <w:p>
+      <w:pPr>
         <w:numPr>
           <w:ilvl w:val="0"/>
           <w:numId w:val="22"/>
         </w:numPr>
         <w:spacing w:line="240" w:lineRule="exact"/>
+        <w:tabs>
+          <w:tab w:val="left" w:pos="-720"/>
+        </w:tabs>
         <w:rPr>
           <w:rFonts w:ascii="Sylfaen" w:hAnsi="Sylfaen"/>
           <w:sz w:val="24"/>
@@ -6376,27 +6459,27 @@
     </w:p>
     <w:p>
       <w:pPr>
+        <w:spacing w:line="240" w:lineRule="exact"/>
         <w:tabs>
           <w:tab w:val="left" w:pos="-720"/>
         </w:tabs>
-        <w:spacing w:line="240" w:lineRule="exact"/>
-        <w:rPr>
-          <w:rFonts w:ascii="Sylfaen" w:hAnsi="Sylfaen"/>
-          <w:sz w:val="24"/>
-          <w:szCs w:val="24"/>
-        </w:rPr>
-      </w:pPr>
-    </w:p>
-    <w:p>
-      <w:pPr>
-        <w:tabs>
-          <w:tab w:val="left" w:pos="-720"/>
-        </w:tabs>
+        <w:rPr>
+          <w:rFonts w:ascii="Sylfaen" w:hAnsi="Sylfaen"/>
+          <w:sz w:val="24"/>
+          <w:szCs w:val="24"/>
+        </w:rPr>
+      </w:pPr>
+    </w:p>
+    <w:p>
+      <w:pPr>
         <w:numPr>
           <w:ilvl w:val="0"/>
           <w:numId w:val="22"/>
         </w:numPr>
         <w:spacing w:line="240" w:lineRule="exact"/>
+        <w:tabs>
+          <w:tab w:val="left" w:pos="-720"/>
+        </w:tabs>
         <w:rPr>
           <w:rFonts w:ascii="Sylfaen" w:hAnsi="Sylfaen"/>
           <w:sz w:val="24"/>
@@ -6500,27 +6583,27 @@
     </w:p>
     <w:p>
       <w:pPr>
+        <w:spacing w:line="240" w:lineRule="exact"/>
         <w:tabs>
           <w:tab w:val="left" w:pos="-720"/>
         </w:tabs>
-        <w:spacing w:line="240" w:lineRule="exact"/>
-        <w:rPr>
-          <w:rFonts w:ascii="Sylfaen" w:hAnsi="Sylfaen"/>
-          <w:sz w:val="24"/>
-          <w:szCs w:val="24"/>
-        </w:rPr>
-      </w:pPr>
-    </w:p>
-    <w:p>
-      <w:pPr>
-        <w:tabs>
-          <w:tab w:val="left" w:pos="-720"/>
-        </w:tabs>
+        <w:rPr>
+          <w:rFonts w:ascii="Sylfaen" w:hAnsi="Sylfaen"/>
+          <w:sz w:val="24"/>
+          <w:szCs w:val="24"/>
+        </w:rPr>
+      </w:pPr>
+    </w:p>
+    <w:p>
+      <w:pPr>
         <w:numPr>
           <w:ilvl w:val="0"/>
           <w:numId w:val="22"/>
         </w:numPr>
         <w:spacing w:line="240" w:lineRule="exact"/>
+        <w:tabs>
+          <w:tab w:val="left" w:pos="-720"/>
+        </w:tabs>
         <w:rPr>
           <w:rFonts w:ascii="Sylfaen" w:hAnsi="Sylfaen"/>
           <w:sz w:val="24"/>
@@ -6636,27 +6719,27 @@
     </w:p>
     <w:p>
       <w:pPr>
+        <w:spacing w:line="240" w:lineRule="exact"/>
         <w:tabs>
           <w:tab w:val="left" w:pos="-720"/>
         </w:tabs>
-        <w:spacing w:line="240" w:lineRule="exact"/>
-        <w:rPr>
-          <w:rFonts w:ascii="Sylfaen" w:hAnsi="Sylfaen"/>
-          <w:sz w:val="24"/>
-          <w:szCs w:val="24"/>
-        </w:rPr>
-      </w:pPr>
-    </w:p>
-    <w:p>
-      <w:pPr>
-        <w:tabs>
-          <w:tab w:val="left" w:pos="-720"/>
-        </w:tabs>
+        <w:rPr>
+          <w:rFonts w:ascii="Sylfaen" w:hAnsi="Sylfaen"/>
+          <w:sz w:val="24"/>
+          <w:szCs w:val="24"/>
+        </w:rPr>
+      </w:pPr>
+    </w:p>
+    <w:p>
+      <w:pPr>
         <w:numPr>
           <w:ilvl w:val="0"/>
           <w:numId w:val="22"/>
         </w:numPr>
         <w:spacing w:line="240" w:lineRule="exact"/>
+        <w:tabs>
+          <w:tab w:val="left" w:pos="-720"/>
+        </w:tabs>
         <w:rPr>
           <w:rFonts w:ascii="Sylfaen" w:hAnsi="Sylfaen"/>
           <w:sz w:val="24"/>
@@ -6727,27 +6810,27 @@
     </w:p>
     <w:p>
       <w:pPr>
+        <w:spacing w:line="240" w:lineRule="exact"/>
         <w:tabs>
           <w:tab w:val="left" w:pos="-720"/>
         </w:tabs>
-        <w:spacing w:line="240" w:lineRule="exact"/>
-        <w:rPr>
-          <w:rFonts w:ascii="Sylfaen" w:hAnsi="Sylfaen"/>
-          <w:sz w:val="24"/>
-          <w:szCs w:val="24"/>
-        </w:rPr>
-      </w:pPr>
-    </w:p>
-    <w:p>
-      <w:pPr>
-        <w:tabs>
-          <w:tab w:val="left" w:pos="-720"/>
-        </w:tabs>
+        <w:rPr>
+          <w:rFonts w:ascii="Sylfaen" w:hAnsi="Sylfaen"/>
+          <w:sz w:val="24"/>
+          <w:szCs w:val="24"/>
+        </w:rPr>
+      </w:pPr>
+    </w:p>
+    <w:p>
+      <w:pPr>
         <w:numPr>
           <w:ilvl w:val="0"/>
           <w:numId w:val="22"/>
         </w:numPr>
         <w:spacing w:line="240" w:lineRule="exact"/>
+        <w:tabs>
+          <w:tab w:val="left" w:pos="-720"/>
+        </w:tabs>
         <w:rPr>
           <w:rFonts w:ascii="Sylfaen" w:hAnsi="Sylfaen"/>
           <w:sz w:val="24"/>
@@ -6818,10 +6901,10 @@
     </w:p>
     <w:p>
       <w:pPr>
+        <w:spacing w:line="240" w:lineRule="exact"/>
         <w:tabs>
           <w:tab w:val="left" w:pos="-720"/>
         </w:tabs>
-        <w:spacing w:line="240" w:lineRule="exact"/>
         <w:rPr>
           <w:rFonts w:ascii="Sylfaen" w:hAnsi="Sylfaen"/>
           <w:sz w:val="24"/>
@@ -6898,13 +6981,13 @@
     </w:p>
     <w:p>
       <w:pPr>
+        <w:pStyle w:val="Footer"/>
+        <w:spacing w:line="240" w:lineRule="exact"/>
         <w:tabs>
           <w:tab w:val="clear" w:pos="4320"/>
           <w:tab w:val="clear" w:pos="8640"/>
           <w:tab w:val="left" w:pos="-720"/>
         </w:tabs>
-        <w:pStyle w:val="Footer"/>
-        <w:spacing w:line="240" w:lineRule="exact"/>
         <w:rPr>
           <w:rFonts w:ascii="Sylfaen" w:hAnsi="Sylfaen"/>
           <w:sz w:val="24"/>
@@ -6916,14 +6999,14 @@
     </w:p>
     <w:p>
       <w:pPr>
-        <w:tabs>
-          <w:tab w:val="left" w:pos="-720"/>
-        </w:tabs>
         <w:numPr>
           <w:ilvl w:val="0"/>
           <w:numId w:val="22"/>
         </w:numPr>
         <w:spacing w:line="240" w:lineRule="exact"/>
+        <w:tabs>
+          <w:tab w:val="left" w:pos="-720"/>
+        </w:tabs>
         <w:rPr>
           <w:rFonts w:ascii="Sylfaen" w:hAnsi="Sylfaen"/>
           <w:sz w:val="24"/>
@@ -11670,11 +11753,11 @@
       </w:r>
       <w:r>
         <w:rPr>
-          <w:shd w:val="clear" w:color="auto" w:fill="FFFFFF"/>
           <w:color w:val="333333"/>
           <w:rFonts w:ascii="Sylfaen" w:cs="Arial" w:hAnsi="Sylfaen"/>
           <w:sz w:val="24"/>
           <w:szCs w:val="24"/>
+          <w:shd w:fill="FFFFFF" w:color="auto" w:val="clear"/>
         </w:rPr>
         <w:t>The general concept of a CBSA is that of a core area containing a substantial population nucleus, together with adjacent communities having a high degree of economic and social integration with that core.</w:t>
       </w:r>
@@ -12435,11 +12518,11 @@
         <w:rFonts w:ascii="Symbol" w:hAnsi="Symbol"/>
       </w:rPr>
       <w:pPr>
-        <w:tabs>
-          <w:tab w:val="num" w:pos="0"/>
-        </w:tabs>
         <w:ind w:left="0"/>
         <w:ind w:firstLine="0"/>
+        <w:tabs>
+          <w:tab w:val="num" w:pos="0"/>
+        </w:tabs>
       </w:pPr>
       <w:lvlJc w:val="left"/>
     </w:lvl>
@@ -12452,11 +12535,11 @@
         <w:rFonts w:ascii="Symbol" w:hAnsi="Symbol"/>
       </w:rPr>
       <w:pPr>
-        <w:tabs>
-          <w:tab w:val="num" w:pos="720"/>
-        </w:tabs>
         <w:ind w:left="1080"/>
         <w:ind w:hanging="360"/>
+        <w:tabs>
+          <w:tab w:val="num" w:pos="720"/>
+        </w:tabs>
       </w:pPr>
       <w:lvlJc w:val="left"/>
     </w:lvl>
@@ -12469,11 +12552,11 @@
         <w:rFonts w:ascii="Courier New" w:cs="Courier New" w:hAnsi="Courier New"/>
       </w:rPr>
       <w:pPr>
-        <w:tabs>
-          <w:tab w:val="num" w:pos="1440"/>
-        </w:tabs>
         <w:ind w:left="1800"/>
         <w:ind w:hanging="360"/>
+        <w:tabs>
+          <w:tab w:val="num" w:pos="1440"/>
+        </w:tabs>
       </w:pPr>
       <w:lvlJc w:val="left"/>
     </w:lvl>
@@ -12486,11 +12569,11 @@
         <w:rFonts w:ascii="Wingdings" w:hAnsi="Wingdings"/>
       </w:rPr>
       <w:pPr>
-        <w:tabs>
-          <w:tab w:val="num" w:pos="2160"/>
-        </w:tabs>
         <w:ind w:left="2520"/>
         <w:ind w:hanging="360"/>
+        <w:tabs>
+          <w:tab w:val="num" w:pos="2160"/>
+        </w:tabs>
       </w:pPr>
       <w:lvlJc w:val="left"/>
     </w:lvl>
@@ -12503,11 +12586,11 @@
         <w:rFonts w:ascii="Wingdings" w:hAnsi="Wingdings"/>
       </w:rPr>
       <w:pPr>
-        <w:tabs>
-          <w:tab w:val="num" w:pos="2880"/>
-        </w:tabs>
         <w:ind w:left="3240"/>
         <w:ind w:hanging="360"/>
+        <w:tabs>
+          <w:tab w:val="num" w:pos="2880"/>
+        </w:tabs>
       </w:pPr>
       <w:lvlJc w:val="left"/>
     </w:lvl>
@@ -12520,11 +12603,11 @@
         <w:rFonts w:ascii="Symbol" w:hAnsi="Symbol"/>
       </w:rPr>
       <w:pPr>
-        <w:tabs>
-          <w:tab w:val="num" w:pos="3600"/>
-        </w:tabs>
         <w:ind w:left="3960"/>
         <w:ind w:hanging="360"/>
+        <w:tabs>
+          <w:tab w:val="num" w:pos="3600"/>
+        </w:tabs>
       </w:pPr>
       <w:lvlJc w:val="left"/>
     </w:lvl>
@@ -12537,11 +12620,11 @@
         <w:rFonts w:ascii="Courier New" w:cs="Courier New" w:hAnsi="Courier New"/>
       </w:rPr>
       <w:pPr>
-        <w:tabs>
-          <w:tab w:val="num" w:pos="4320"/>
-        </w:tabs>
         <w:ind w:left="4680"/>
         <w:ind w:hanging="360"/>
+        <w:tabs>
+          <w:tab w:val="num" w:pos="4320"/>
+        </w:tabs>
       </w:pPr>
       <w:lvlJc w:val="left"/>
     </w:lvl>
@@ -12554,11 +12637,11 @@
         <w:rFonts w:ascii="Wingdings" w:hAnsi="Wingdings"/>
       </w:rPr>
       <w:pPr>
-        <w:tabs>
-          <w:tab w:val="num" w:pos="5040"/>
-        </w:tabs>
         <w:ind w:left="5400"/>
         <w:ind w:hanging="360"/>
+        <w:tabs>
+          <w:tab w:val="num" w:pos="5040"/>
+        </w:tabs>
       </w:pPr>
       <w:lvlJc w:val="left"/>
     </w:lvl>
@@ -12571,11 +12654,11 @@
         <w:rFonts w:ascii="Wingdings" w:hAnsi="Wingdings"/>
       </w:rPr>
       <w:pPr>
-        <w:tabs>
-          <w:tab w:val="num" w:pos="5760"/>
-        </w:tabs>
         <w:ind w:left="6120"/>
         <w:ind w:hanging="360"/>
+        <w:tabs>
+          <w:tab w:val="num" w:pos="5760"/>
+        </w:tabs>
       </w:pPr>
       <w:lvlJc w:val="left"/>
     </w:lvl>
@@ -12592,11 +12675,11 @@
         <w:rFonts w:hint="default"/>
       </w:rPr>
       <w:pPr>
-        <w:tabs>
-          <w:tab w:val="num" w:pos="720"/>
-        </w:tabs>
         <w:ind w:left="720"/>
         <w:ind w:hanging="360"/>
+        <w:tabs>
+          <w:tab w:val="num" w:pos="720"/>
+        </w:tabs>
       </w:pPr>
       <w:lvlJc w:val="left"/>
     </w:lvl>
@@ -12605,11 +12688,11 @@
       <w:lvlText w:val="%2."/>
       <w:start w:val="1"/>
       <w:pPr>
-        <w:tabs>
-          <w:tab w:val="num" w:pos="1440"/>
-        </w:tabs>
         <w:ind w:left="1440"/>
         <w:ind w:hanging="360"/>
+        <w:tabs>
+          <w:tab w:val="num" w:pos="1440"/>
+        </w:tabs>
       </w:pPr>
       <w:lvlJc w:val="left"/>
     </w:lvl>
@@ -12618,11 +12701,11 @@
       <w:lvlText w:val="%3."/>
       <w:start w:val="1"/>
       <w:pPr>
-        <w:tabs>
-          <w:tab w:val="num" w:pos="2160"/>
-        </w:tabs>
         <w:ind w:left="2160"/>
         <w:ind w:hanging="180"/>
+        <w:tabs>
+          <w:tab w:val="num" w:pos="2160"/>
+        </w:tabs>
       </w:pPr>
       <w:lvlJc w:val="right"/>
     </w:lvl>
@@ -12631,11 +12714,11 @@
       <w:lvlText w:val="%4."/>
       <w:start w:val="1"/>
       <w:pPr>
-        <w:tabs>
-          <w:tab w:val="num" w:pos="2880"/>
-        </w:tabs>
         <w:ind w:left="2880"/>
         <w:ind w:hanging="360"/>
+        <w:tabs>
+          <w:tab w:val="num" w:pos="2880"/>
+        </w:tabs>
       </w:pPr>
       <w:lvlJc w:val="left"/>
     </w:lvl>
@@ -12644,11 +12727,11 @@
       <w:lvlText w:val="%5."/>
       <w:start w:val="1"/>
       <w:pPr>
-        <w:tabs>
-          <w:tab w:val="num" w:pos="3600"/>
-        </w:tabs>
         <w:ind w:left="3600"/>
         <w:ind w:hanging="360"/>
+        <w:tabs>
+          <w:tab w:val="num" w:pos="3600"/>
+        </w:tabs>
       </w:pPr>
       <w:lvlJc w:val="left"/>
     </w:lvl>
@@ -12657,11 +12740,11 @@
       <w:lvlText w:val="%6."/>
       <w:start w:val="1"/>
       <w:pPr>
-        <w:tabs>
-          <w:tab w:val="num" w:pos="4320"/>
-        </w:tabs>
         <w:ind w:left="4320"/>
         <w:ind w:hanging="180"/>
+        <w:tabs>
+          <w:tab w:val="num" w:pos="4320"/>
+        </w:tabs>
       </w:pPr>
       <w:lvlJc w:val="right"/>
     </w:lvl>
@@ -12670,11 +12753,11 @@
       <w:lvlText w:val="%7."/>
       <w:start w:val="1"/>
       <w:pPr>
-        <w:tabs>
-          <w:tab w:val="num" w:pos="5040"/>
-        </w:tabs>
         <w:ind w:left="5040"/>
         <w:ind w:hanging="360"/>
+        <w:tabs>
+          <w:tab w:val="num" w:pos="5040"/>
+        </w:tabs>
       </w:pPr>
       <w:lvlJc w:val="left"/>
     </w:lvl>
@@ -12683,11 +12766,11 @@
       <w:lvlText w:val="%8."/>
       <w:start w:val="1"/>
       <w:pPr>
-        <w:tabs>
-          <w:tab w:val="num" w:pos="5760"/>
-        </w:tabs>
         <w:ind w:left="5760"/>
         <w:ind w:hanging="360"/>
+        <w:tabs>
+          <w:tab w:val="num" w:pos="5760"/>
+        </w:tabs>
       </w:pPr>
       <w:lvlJc w:val="left"/>
     </w:lvl>
@@ -12696,11 +12779,11 @@
       <w:lvlText w:val="%9."/>
       <w:start w:val="1"/>
       <w:pPr>
-        <w:tabs>
-          <w:tab w:val="num" w:pos="6480"/>
-        </w:tabs>
         <w:ind w:left="6480"/>
         <w:ind w:hanging="180"/>
+        <w:tabs>
+          <w:tab w:val="num" w:pos="6480"/>
+        </w:tabs>
       </w:pPr>
       <w:lvlJc w:val="right"/>
     </w:lvl>
@@ -12717,11 +12800,11 @@
         <w:rFonts w:hint="default"/>
       </w:rPr>
       <w:pPr>
-        <w:tabs>
-          <w:tab w:val="num" w:pos="720"/>
-        </w:tabs>
         <w:ind w:left="720"/>
         <w:ind w:hanging="360"/>
+        <w:tabs>
+          <w:tab w:val="num" w:pos="720"/>
+        </w:tabs>
       </w:pPr>
       <w:lvlJc w:val="left"/>
     </w:lvl>
@@ -12730,11 +12813,11 @@
       <w:lvlText w:val="%2."/>
       <w:start w:val="1"/>
       <w:pPr>
-        <w:tabs>
-          <w:tab w:val="num" w:pos="1440"/>
-        </w:tabs>
         <w:ind w:left="1440"/>
         <w:ind w:hanging="360"/>
+        <w:tabs>
+          <w:tab w:val="num" w:pos="1440"/>
+        </w:tabs>
       </w:pPr>
       <w:lvlJc w:val="left"/>
     </w:lvl>
@@ -12743,11 +12826,11 @@
       <w:lvlText w:val="%3."/>
       <w:start w:val="1"/>
       <w:pPr>
-        <w:tabs>
-          <w:tab w:val="num" w:pos="2160"/>
-        </w:tabs>
         <w:ind w:left="2160"/>
         <w:ind w:hanging="180"/>
+        <w:tabs>
+          <w:tab w:val="num" w:pos="2160"/>
+        </w:tabs>
       </w:pPr>
       <w:lvlJc w:val="right"/>
     </w:lvl>
@@ -12756,11 +12839,11 @@
       <w:lvlText w:val="%4."/>
       <w:start w:val="1"/>
       <w:pPr>
-        <w:tabs>
-          <w:tab w:val="num" w:pos="2880"/>
-        </w:tabs>
         <w:ind w:left="2880"/>
         <w:ind w:hanging="360"/>
+        <w:tabs>
+          <w:tab w:val="num" w:pos="2880"/>
+        </w:tabs>
       </w:pPr>
       <w:lvlJc w:val="left"/>
     </w:lvl>
@@ -12769,11 +12852,11 @@
       <w:lvlText w:val="%5."/>
       <w:start w:val="1"/>
       <w:pPr>
-        <w:tabs>
-          <w:tab w:val="num" w:pos="3600"/>
-        </w:tabs>
         <w:ind w:left="3600"/>
         <w:ind w:hanging="360"/>
+        <w:tabs>
+          <w:tab w:val="num" w:pos="3600"/>
+        </w:tabs>
       </w:pPr>
       <w:lvlJc w:val="left"/>
     </w:lvl>
@@ -12782,11 +12865,11 @@
       <w:lvlText w:val="%6."/>
       <w:start w:val="1"/>
       <w:pPr>
-        <w:tabs>
-          <w:tab w:val="num" w:pos="4320"/>
-        </w:tabs>
         <w:ind w:left="4320"/>
         <w:ind w:hanging="180"/>
+        <w:tabs>
+          <w:tab w:val="num" w:pos="4320"/>
+        </w:tabs>
       </w:pPr>
       <w:lvlJc w:val="right"/>
     </w:lvl>
@@ -12795,11 +12878,11 @@
       <w:lvlText w:val="%7."/>
       <w:start w:val="1"/>
       <w:pPr>
-        <w:tabs>
-          <w:tab w:val="num" w:pos="5040"/>
-        </w:tabs>
         <w:ind w:left="5040"/>
         <w:ind w:hanging="360"/>
+        <w:tabs>
+          <w:tab w:val="num" w:pos="5040"/>
+        </w:tabs>
       </w:pPr>
       <w:lvlJc w:val="left"/>
     </w:lvl>
@@ -12808,11 +12891,11 @@
       <w:lvlText w:val="%8."/>
       <w:start w:val="1"/>
       <w:pPr>
-        <w:tabs>
-          <w:tab w:val="num" w:pos="5760"/>
-        </w:tabs>
         <w:ind w:left="5760"/>
         <w:ind w:hanging="360"/>
+        <w:tabs>
+          <w:tab w:val="num" w:pos="5760"/>
+        </w:tabs>
       </w:pPr>
       <w:lvlJc w:val="left"/>
     </w:lvl>
@@ -12821,11 +12904,11 @@
       <w:lvlText w:val="%9."/>
       <w:start w:val="1"/>
       <w:pPr>
-        <w:tabs>
-          <w:tab w:val="num" w:pos="6480"/>
-        </w:tabs>
         <w:ind w:left="6480"/>
         <w:ind w:hanging="180"/>
+        <w:tabs>
+          <w:tab w:val="num" w:pos="6480"/>
+        </w:tabs>
       </w:pPr>
       <w:lvlJc w:val="right"/>
     </w:lvl>
@@ -12941,11 +13024,11 @@
         <w:rFonts w:hint="default"/>
       </w:rPr>
       <w:pPr>
-        <w:tabs>
-          <w:tab w:val="num" w:pos="720"/>
-        </w:tabs>
         <w:ind w:left="720"/>
         <w:ind w:hanging="360"/>
+        <w:tabs>
+          <w:tab w:val="num" w:pos="720"/>
+        </w:tabs>
       </w:pPr>
       <w:lvlJc w:val="left"/>
     </w:lvl>
@@ -12954,11 +13037,11 @@
       <w:lvlText w:val="%2."/>
       <w:start w:val="1"/>
       <w:pPr>
-        <w:tabs>
-          <w:tab w:val="num" w:pos="1440"/>
-        </w:tabs>
         <w:ind w:left="1440"/>
         <w:ind w:hanging="360"/>
+        <w:tabs>
+          <w:tab w:val="num" w:pos="1440"/>
+        </w:tabs>
       </w:pPr>
       <w:lvlJc w:val="left"/>
     </w:lvl>
@@ -12967,11 +13050,11 @@
       <w:lvlText w:val="%3."/>
       <w:start w:val="1"/>
       <w:pPr>
-        <w:tabs>
-          <w:tab w:val="num" w:pos="2160"/>
-        </w:tabs>
         <w:ind w:left="2160"/>
         <w:ind w:hanging="180"/>
+        <w:tabs>
+          <w:tab w:val="num" w:pos="2160"/>
+        </w:tabs>
       </w:pPr>
       <w:lvlJc w:val="right"/>
     </w:lvl>
@@ -12980,11 +13063,11 @@
       <w:lvlText w:val="%4."/>
       <w:start w:val="1"/>
       <w:pPr>
-        <w:tabs>
-          <w:tab w:val="num" w:pos="2880"/>
-        </w:tabs>
         <w:ind w:left="2880"/>
         <w:ind w:hanging="360"/>
+        <w:tabs>
+          <w:tab w:val="num" w:pos="2880"/>
+        </w:tabs>
       </w:pPr>
       <w:lvlJc w:val="left"/>
     </w:lvl>
@@ -12993,11 +13076,11 @@
       <w:lvlText w:val="%5."/>
       <w:start w:val="1"/>
       <w:pPr>
-        <w:tabs>
-          <w:tab w:val="num" w:pos="3600"/>
-        </w:tabs>
         <w:ind w:left="3600"/>
         <w:ind w:hanging="360"/>
+        <w:tabs>
+          <w:tab w:val="num" w:pos="3600"/>
+        </w:tabs>
       </w:pPr>
       <w:lvlJc w:val="left"/>
     </w:lvl>
@@ -13006,11 +13089,11 @@
       <w:lvlText w:val="%6."/>
       <w:start w:val="1"/>
       <w:pPr>
-        <w:tabs>
-          <w:tab w:val="num" w:pos="4320"/>
-        </w:tabs>
         <w:ind w:left="4320"/>
         <w:ind w:hanging="180"/>
+        <w:tabs>
+          <w:tab w:val="num" w:pos="4320"/>
+        </w:tabs>
       </w:pPr>
       <w:lvlJc w:val="right"/>
     </w:lvl>
@@ -13019,11 +13102,11 @@
       <w:lvlText w:val="%7."/>
       <w:start w:val="1"/>
       <w:pPr>
-        <w:tabs>
-          <w:tab w:val="num" w:pos="5040"/>
-        </w:tabs>
         <w:ind w:left="5040"/>
         <w:ind w:hanging="360"/>
+        <w:tabs>
+          <w:tab w:val="num" w:pos="5040"/>
+        </w:tabs>
       </w:pPr>
       <w:lvlJc w:val="left"/>
     </w:lvl>
@@ -13032,11 +13115,11 @@
       <w:lvlText w:val="%8."/>
       <w:start w:val="1"/>
       <w:pPr>
-        <w:tabs>
-          <w:tab w:val="num" w:pos="5760"/>
-        </w:tabs>
         <w:ind w:left="5760"/>
         <w:ind w:hanging="360"/>
+        <w:tabs>
+          <w:tab w:val="num" w:pos="5760"/>
+        </w:tabs>
       </w:pPr>
       <w:lvlJc w:val="left"/>
     </w:lvl>
@@ -13045,11 +13128,11 @@
       <w:lvlText w:val="%9."/>
       <w:start w:val="1"/>
       <w:pPr>
-        <w:tabs>
-          <w:tab w:val="num" w:pos="6480"/>
-        </w:tabs>
         <w:ind w:left="6480"/>
         <w:ind w:hanging="180"/>
+        <w:tabs>
+          <w:tab w:val="num" w:pos="6480"/>
+        </w:tabs>
       </w:pPr>
       <w:lvlJc w:val="right"/>
     </w:lvl>
@@ -13066,11 +13149,11 @@
         <w:rFonts w:hint="default"/>
       </w:rPr>
       <w:pPr>
-        <w:tabs>
-          <w:tab w:val="num" w:pos="1080"/>
-        </w:tabs>
         <w:ind w:left="1080"/>
         <w:ind w:hanging="720"/>
+        <w:tabs>
+          <w:tab w:val="num" w:pos="1080"/>
+        </w:tabs>
       </w:pPr>
       <w:lvlJc w:val="left"/>
     </w:lvl>
@@ -13079,11 +13162,11 @@
       <w:lvlText w:val="%2."/>
       <w:start w:val="1"/>
       <w:pPr>
-        <w:tabs>
-          <w:tab w:val="num" w:pos="1440"/>
-        </w:tabs>
         <w:ind w:left="1440"/>
         <w:ind w:hanging="360"/>
+        <w:tabs>
+          <w:tab w:val="num" w:pos="1440"/>
+        </w:tabs>
       </w:pPr>
       <w:lvlJc w:val="left"/>
     </w:lvl>
@@ -13092,11 +13175,11 @@
       <w:lvlText w:val="%3."/>
       <w:start w:val="1"/>
       <w:pPr>
-        <w:tabs>
-          <w:tab w:val="num" w:pos="2160"/>
-        </w:tabs>
         <w:ind w:left="2160"/>
         <w:ind w:hanging="180"/>
+        <w:tabs>
+          <w:tab w:val="num" w:pos="2160"/>
+        </w:tabs>
       </w:pPr>
       <w:lvlJc w:val="right"/>
     </w:lvl>
@@ -13105,11 +13188,11 @@
       <w:lvlText w:val="%4."/>
       <w:start w:val="1"/>
       <w:pPr>
-        <w:tabs>
-          <w:tab w:val="num" w:pos="2880"/>
-        </w:tabs>
         <w:ind w:left="2880"/>
         <w:ind w:hanging="360"/>
+        <w:tabs>
+          <w:tab w:val="num" w:pos="2880"/>
+        </w:tabs>
       </w:pPr>
       <w:lvlJc w:val="left"/>
     </w:lvl>
@@ -13118,11 +13201,11 @@
       <w:lvlText w:val="%5."/>
       <w:start w:val="1"/>
       <w:pPr>
-        <w:tabs>
-          <w:tab w:val="num" w:pos="3600"/>
-        </w:tabs>
         <w:ind w:left="3600"/>
         <w:ind w:hanging="360"/>
+        <w:tabs>
+          <w:tab w:val="num" w:pos="3600"/>
+        </w:tabs>
       </w:pPr>
       <w:lvlJc w:val="left"/>
     </w:lvl>
@@ -13131,11 +13214,11 @@
       <w:lvlText w:val="%6."/>
       <w:start w:val="1"/>
       <w:pPr>
-        <w:tabs>
-          <w:tab w:val="num" w:pos="4320"/>
-        </w:tabs>
         <w:ind w:left="4320"/>
         <w:ind w:hanging="180"/>
+        <w:tabs>
+          <w:tab w:val="num" w:pos="4320"/>
+        </w:tabs>
       </w:pPr>
       <w:lvlJc w:val="right"/>
     </w:lvl>
@@ -13144,11 +13227,11 @@
       <w:lvlText w:val="%7."/>
       <w:start w:val="1"/>
       <w:pPr>
-        <w:tabs>
-          <w:tab w:val="num" w:pos="5040"/>
-        </w:tabs>
         <w:ind w:left="5040"/>
         <w:ind w:hanging="360"/>
+        <w:tabs>
+          <w:tab w:val="num" w:pos="5040"/>
+        </w:tabs>
       </w:pPr>
       <w:lvlJc w:val="left"/>
     </w:lvl>
@@ -13157,11 +13240,11 @@
       <w:lvlText w:val="%8."/>
       <w:start w:val="1"/>
       <w:pPr>
-        <w:tabs>
-          <w:tab w:val="num" w:pos="5760"/>
-        </w:tabs>
         <w:ind w:left="5760"/>
         <w:ind w:hanging="360"/>
+        <w:tabs>
+          <w:tab w:val="num" w:pos="5760"/>
+        </w:tabs>
       </w:pPr>
       <w:lvlJc w:val="left"/>
     </w:lvl>
@@ -13170,11 +13253,11 @@
       <w:lvlText w:val="%9."/>
       <w:start w:val="1"/>
       <w:pPr>
-        <w:tabs>
-          <w:tab w:val="num" w:pos="6480"/>
-        </w:tabs>
         <w:ind w:left="6480"/>
         <w:ind w:hanging="180"/>
+        <w:tabs>
+          <w:tab w:val="num" w:pos="6480"/>
+        </w:tabs>
       </w:pPr>
       <w:lvlJc w:val="right"/>
     </w:lvl>
@@ -13191,11 +13274,11 @@
         <w:rFonts w:hint="default"/>
       </w:rPr>
       <w:pPr>
-        <w:tabs>
-          <w:tab w:val="num" w:pos="1080"/>
-        </w:tabs>
         <w:ind w:left="1080"/>
         <w:ind w:hanging="720"/>
+        <w:tabs>
+          <w:tab w:val="num" w:pos="1080"/>
+        </w:tabs>
       </w:pPr>
       <w:lvlJc w:val="left"/>
     </w:lvl>
@@ -13204,11 +13287,11 @@
       <w:lvlText w:val="%2."/>
       <w:start w:val="1"/>
       <w:pPr>
-        <w:tabs>
-          <w:tab w:val="num" w:pos="1440"/>
-        </w:tabs>
         <w:ind w:left="1440"/>
         <w:ind w:hanging="360"/>
+        <w:tabs>
+          <w:tab w:val="num" w:pos="1440"/>
+        </w:tabs>
       </w:pPr>
       <w:lvlJc w:val="left"/>
     </w:lvl>
@@ -13217,11 +13300,11 @@
       <w:lvlText w:val="%3."/>
       <w:start w:val="1"/>
       <w:pPr>
-        <w:tabs>
-          <w:tab w:val="num" w:pos="2160"/>
-        </w:tabs>
         <w:ind w:left="2160"/>
         <w:ind w:hanging="180"/>
+        <w:tabs>
+          <w:tab w:val="num" w:pos="2160"/>
+        </w:tabs>
       </w:pPr>
       <w:lvlJc w:val="right"/>
     </w:lvl>
@@ -13230,11 +13313,11 @@
       <w:lvlText w:val="%4."/>
       <w:start w:val="1"/>
       <w:pPr>
-        <w:tabs>
-          <w:tab w:val="num" w:pos="2880"/>
-        </w:tabs>
         <w:ind w:left="2880"/>
         <w:ind w:hanging="360"/>
+        <w:tabs>
+          <w:tab w:val="num" w:pos="2880"/>
+        </w:tabs>
       </w:pPr>
       <w:lvlJc w:val="left"/>
     </w:lvl>
@@ -13243,11 +13326,11 @@
       <w:lvlText w:val="%5."/>
       <w:start w:val="1"/>
       <w:pPr>
-        <w:tabs>
-          <w:tab w:val="num" w:pos="3600"/>
-        </w:tabs>
         <w:ind w:left="3600"/>
         <w:ind w:hanging="360"/>
+        <w:tabs>
+          <w:tab w:val="num" w:pos="3600"/>
+        </w:tabs>
       </w:pPr>
       <w:lvlJc w:val="left"/>
     </w:lvl>
@@ -13256,11 +13339,11 @@
       <w:lvlText w:val="%6."/>
       <w:start w:val="1"/>
       <w:pPr>
-        <w:tabs>
-          <w:tab w:val="num" w:pos="4320"/>
-        </w:tabs>
         <w:ind w:left="4320"/>
         <w:ind w:hanging="180"/>
+        <w:tabs>
+          <w:tab w:val="num" w:pos="4320"/>
+        </w:tabs>
       </w:pPr>
       <w:lvlJc w:val="right"/>
     </w:lvl>
@@ -13269,11 +13352,11 @@
       <w:lvlText w:val="%7."/>
       <w:start w:val="1"/>
       <w:pPr>
-        <w:tabs>
-          <w:tab w:val="num" w:pos="5040"/>
-        </w:tabs>
         <w:ind w:left="5040"/>
         <w:ind w:hanging="360"/>
+        <w:tabs>
+          <w:tab w:val="num" w:pos="5040"/>
+        </w:tabs>
       </w:pPr>
       <w:lvlJc w:val="left"/>
     </w:lvl>
@@ -13282,11 +13365,11 @@
       <w:lvlText w:val="%8."/>
       <w:start w:val="1"/>
       <w:pPr>
-        <w:tabs>
-          <w:tab w:val="num" w:pos="5760"/>
-        </w:tabs>
         <w:ind w:left="5760"/>
         <w:ind w:hanging="360"/>
+        <w:tabs>
+          <w:tab w:val="num" w:pos="5760"/>
+        </w:tabs>
       </w:pPr>
       <w:lvlJc w:val="left"/>
     </w:lvl>
@@ -13295,11 +13378,11 @@
       <w:lvlText w:val="%9."/>
       <w:start w:val="1"/>
       <w:pPr>
-        <w:tabs>
-          <w:tab w:val="num" w:pos="6480"/>
-        </w:tabs>
         <w:ind w:left="6480"/>
         <w:ind w:hanging="180"/>
+        <w:tabs>
+          <w:tab w:val="num" w:pos="6480"/>
+        </w:tabs>
       </w:pPr>
       <w:lvlJc w:val="right"/>
     </w:lvl>
@@ -13316,11 +13399,11 @@
         <w:rFonts w:hint="default"/>
       </w:rPr>
       <w:pPr>
-        <w:tabs>
-          <w:tab w:val="num" w:pos="1080"/>
-        </w:tabs>
         <w:ind w:left="1080"/>
         <w:ind w:hanging="720"/>
+        <w:tabs>
+          <w:tab w:val="num" w:pos="1080"/>
+        </w:tabs>
       </w:pPr>
       <w:lvlJc w:val="left"/>
     </w:lvl>
@@ -13329,11 +13412,11 @@
       <w:lvlText w:val="%2."/>
       <w:start w:val="1"/>
       <w:pPr>
-        <w:tabs>
-          <w:tab w:val="num" w:pos="1440"/>
-        </w:tabs>
         <w:ind w:left="1440"/>
         <w:ind w:hanging="360"/>
+        <w:tabs>
+          <w:tab w:val="num" w:pos="1440"/>
+        </w:tabs>
       </w:pPr>
       <w:lvlJc w:val="left"/>
     </w:lvl>
@@ -13342,11 +13425,11 @@
       <w:lvlText w:val="%3."/>
       <w:start w:val="1"/>
       <w:pPr>
-        <w:tabs>
-          <w:tab w:val="num" w:pos="2160"/>
-        </w:tabs>
         <w:ind w:left="2160"/>
         <w:ind w:hanging="180"/>
+        <w:tabs>
+          <w:tab w:val="num" w:pos="2160"/>
+        </w:tabs>
       </w:pPr>
       <w:lvlJc w:val="right"/>
     </w:lvl>
@@ -13355,11 +13438,11 @@
       <w:lvlText w:val="%4."/>
       <w:start w:val="1"/>
       <w:pPr>
-        <w:tabs>
-          <w:tab w:val="num" w:pos="2880"/>
-        </w:tabs>
         <w:ind w:left="2880"/>
         <w:ind w:hanging="360"/>
+        <w:tabs>
+          <w:tab w:val="num" w:pos="2880"/>
+        </w:tabs>
       </w:pPr>
       <w:lvlJc w:val="left"/>
     </w:lvl>
@@ -13368,11 +13451,11 @@
       <w:lvlText w:val="%5."/>
       <w:start w:val="1"/>
       <w:pPr>
-        <w:tabs>
-          <w:tab w:val="num" w:pos="3600"/>
-        </w:tabs>
         <w:ind w:left="3600"/>
         <w:ind w:hanging="360"/>
+        <w:tabs>
+          <w:tab w:val="num" w:pos="3600"/>
+        </w:tabs>
       </w:pPr>
       <w:lvlJc w:val="left"/>
     </w:lvl>
@@ -13381,11 +13464,11 @@
       <w:lvlText w:val="%6."/>
       <w:start w:val="1"/>
       <w:pPr>
-        <w:tabs>
-          <w:tab w:val="num" w:pos="4320"/>
-        </w:tabs>
         <w:ind w:left="4320"/>
         <w:ind w:hanging="180"/>
+        <w:tabs>
+          <w:tab w:val="num" w:pos="4320"/>
+        </w:tabs>
       </w:pPr>
       <w:lvlJc w:val="right"/>
     </w:lvl>
@@ -13394,11 +13477,11 @@
       <w:lvlText w:val="%7."/>
       <w:start w:val="1"/>
       <w:pPr>
-        <w:tabs>
-          <w:tab w:val="num" w:pos="5040"/>
-        </w:tabs>
         <w:ind w:left="5040"/>
         <w:ind w:hanging="360"/>
+        <w:tabs>
+          <w:tab w:val="num" w:pos="5040"/>
+        </w:tabs>
       </w:pPr>
       <w:lvlJc w:val="left"/>
     </w:lvl>
@@ -13407,11 +13490,11 @@
       <w:lvlText w:val="%8."/>
       <w:start w:val="1"/>
       <w:pPr>
-        <w:tabs>
-          <w:tab w:val="num" w:pos="5760"/>
-        </w:tabs>
         <w:ind w:left="5760"/>
         <w:ind w:hanging="360"/>
+        <w:tabs>
+          <w:tab w:val="num" w:pos="5760"/>
+        </w:tabs>
       </w:pPr>
       <w:lvlJc w:val="left"/>
     </w:lvl>
@@ -13420,11 +13503,11 @@
       <w:lvlText w:val="%9."/>
       <w:start w:val="1"/>
       <w:pPr>
-        <w:tabs>
-          <w:tab w:val="num" w:pos="6480"/>
-        </w:tabs>
         <w:ind w:left="6480"/>
         <w:ind w:hanging="180"/>
+        <w:tabs>
+          <w:tab w:val="num" w:pos="6480"/>
+        </w:tabs>
       </w:pPr>
       <w:lvlJc w:val="right"/>
     </w:lvl>
@@ -13442,11 +13525,11 @@
         <w:rFonts w:ascii="Symbol" w:hAnsi="Symbol"/>
       </w:rPr>
       <w:pPr>
-        <w:tabs>
-          <w:tab w:val="num" w:pos="360"/>
-        </w:tabs>
         <w:ind w:left="360"/>
         <w:ind w:hanging="360"/>
+        <w:tabs>
+          <w:tab w:val="num" w:pos="360"/>
+        </w:tabs>
       </w:pPr>
       <w:lvlJc w:val="left"/>
     </w:lvl>
@@ -13464,11 +13547,11 @@
         <w:rFonts w:ascii="Symbol" w:hAnsi="Symbol"/>
       </w:rPr>
       <w:pPr>
-        <w:tabs>
-          <w:tab w:val="num" w:pos="720"/>
-        </w:tabs>
         <w:ind w:left="720"/>
         <w:ind w:hanging="360"/>
+        <w:tabs>
+          <w:tab w:val="num" w:pos="720"/>
+        </w:tabs>
       </w:pPr>
       <w:lvlJc w:val="left"/>
     </w:lvl>
@@ -13481,11 +13564,11 @@
         <w:rFonts w:ascii="Courier New" w:cs="Courier New" w:hAnsi="Courier New"/>
       </w:rPr>
       <w:pPr>
-        <w:tabs>
-          <w:tab w:val="num" w:pos="1440"/>
-        </w:tabs>
         <w:ind w:left="1440"/>
         <w:ind w:hanging="360"/>
+        <w:tabs>
+          <w:tab w:val="num" w:pos="1440"/>
+        </w:tabs>
       </w:pPr>
       <w:lvlJc w:val="left"/>
     </w:lvl>
@@ -13498,11 +13581,11 @@
         <w:rFonts w:ascii="Wingdings" w:hAnsi="Wingdings"/>
       </w:rPr>
       <w:pPr>
-        <w:tabs>
-          <w:tab w:val="num" w:pos="2160"/>
-        </w:tabs>
         <w:ind w:left="2160"/>
         <w:ind w:hanging="360"/>
+        <w:tabs>
+          <w:tab w:val="num" w:pos="2160"/>
+        </w:tabs>
       </w:pPr>
       <w:lvlJc w:val="left"/>
     </w:lvl>
@@ -13515,11 +13598,11 @@
         <w:rFonts w:ascii="Symbol" w:hAnsi="Symbol"/>
       </w:rPr>
       <w:pPr>
-        <w:tabs>
-          <w:tab w:val="num" w:pos="2880"/>
-        </w:tabs>
         <w:ind w:left="2880"/>
         <w:ind w:hanging="360"/>
+        <w:tabs>
+          <w:tab w:val="num" w:pos="2880"/>
+        </w:tabs>
       </w:pPr>
       <w:lvlJc w:val="left"/>
     </w:lvl>
@@ -13532,11 +13615,11 @@
         <w:rFonts w:ascii="Courier New" w:cs="Courier New" w:hAnsi="Courier New"/>
       </w:rPr>
       <w:pPr>
-        <w:tabs>
-          <w:tab w:val="num" w:pos="3600"/>
-        </w:tabs>
         <w:ind w:left="3600"/>
         <w:ind w:hanging="360"/>
+        <w:tabs>
+          <w:tab w:val="num" w:pos="3600"/>
+        </w:tabs>
       </w:pPr>
       <w:lvlJc w:val="left"/>
     </w:lvl>
@@ -13549,11 +13632,11 @@
         <w:rFonts w:ascii="Wingdings" w:hAnsi="Wingdings"/>
       </w:rPr>
       <w:pPr>
-        <w:tabs>
-          <w:tab w:val="num" w:pos="4320"/>
-        </w:tabs>
         <w:ind w:left="4320"/>
         <w:ind w:hanging="360"/>
+        <w:tabs>
+          <w:tab w:val="num" w:pos="4320"/>
+        </w:tabs>
       </w:pPr>
       <w:lvlJc w:val="left"/>
     </w:lvl>
@@ -13566,11 +13649,11 @@
         <w:rFonts w:ascii="Symbol" w:hAnsi="Symbol"/>
       </w:rPr>
       <w:pPr>
-        <w:tabs>
-          <w:tab w:val="num" w:pos="5040"/>
-        </w:tabs>
         <w:ind w:left="5040"/>
         <w:ind w:hanging="360"/>
+        <w:tabs>
+          <w:tab w:val="num" w:pos="5040"/>
+        </w:tabs>
       </w:pPr>
       <w:lvlJc w:val="left"/>
     </w:lvl>
@@ -13583,11 +13666,11 @@
         <w:rFonts w:ascii="Courier New" w:cs="Courier New" w:hAnsi="Courier New"/>
       </w:rPr>
       <w:pPr>
-        <w:tabs>
-          <w:tab w:val="num" w:pos="5760"/>
-        </w:tabs>
         <w:ind w:left="5760"/>
         <w:ind w:hanging="360"/>
+        <w:tabs>
+          <w:tab w:val="num" w:pos="5760"/>
+        </w:tabs>
       </w:pPr>
       <w:lvlJc w:val="left"/>
     </w:lvl>
@@ -13600,11 +13683,11 @@
         <w:rFonts w:ascii="Wingdings" w:hAnsi="Wingdings"/>
       </w:rPr>
       <w:pPr>
-        <w:tabs>
-          <w:tab w:val="num" w:pos="6480"/>
-        </w:tabs>
         <w:ind w:left="6480"/>
         <w:ind w:hanging="360"/>
+        <w:tabs>
+          <w:tab w:val="num" w:pos="6480"/>
+        </w:tabs>
       </w:pPr>
       <w:lvlJc w:val="left"/>
     </w:lvl>
@@ -13622,11 +13705,11 @@
         <w:rFonts w:ascii="Symbol" w:hAnsi="Symbol"/>
       </w:rPr>
       <w:pPr>
-        <w:tabs>
-          <w:tab w:val="num" w:pos="360"/>
-        </w:tabs>
         <w:ind w:left="360"/>
         <w:ind w:hanging="360"/>
+        <w:tabs>
+          <w:tab w:val="num" w:pos="360"/>
+        </w:tabs>
       </w:pPr>
       <w:lvlJc w:val="left"/>
     </w:lvl>
@@ -13644,11 +13727,11 @@
         <w:rFonts w:ascii="Symbol" w:hAnsi="Symbol"/>
       </w:rPr>
       <w:pPr>
-        <w:tabs>
-          <w:tab w:val="num" w:pos="360"/>
-        </w:tabs>
         <w:ind w:left="360"/>
         <w:ind w:hanging="360"/>
+        <w:tabs>
+          <w:tab w:val="num" w:pos="360"/>
+        </w:tabs>
       </w:pPr>
       <w:lvlJc w:val="left"/>
     </w:lvl>
@@ -13666,11 +13749,11 @@
         <w:rFonts w:ascii="Symbol" w:hAnsi="Symbol"/>
       </w:rPr>
       <w:pPr>
-        <w:tabs>
-          <w:tab w:val="num" w:pos="720"/>
-        </w:tabs>
         <w:ind w:left="720"/>
         <w:ind w:hanging="360"/>
+        <w:tabs>
+          <w:tab w:val="num" w:pos="720"/>
+        </w:tabs>
       </w:pPr>
       <w:lvlJc w:val="left"/>
     </w:lvl>
@@ -13683,11 +13766,11 @@
         <w:rFonts w:ascii="Courier New" w:cs="Courier New" w:hAnsi="Courier New"/>
       </w:rPr>
       <w:pPr>
-        <w:tabs>
-          <w:tab w:val="num" w:pos="1440"/>
-        </w:tabs>
         <w:ind w:left="1440"/>
         <w:ind w:hanging="360"/>
+        <w:tabs>
+          <w:tab w:val="num" w:pos="1440"/>
+        </w:tabs>
       </w:pPr>
       <w:lvlJc w:val="left"/>
     </w:lvl>
@@ -13700,11 +13783,11 @@
         <w:rFonts w:ascii="Wingdings" w:hAnsi="Wingdings"/>
       </w:rPr>
       <w:pPr>
-        <w:tabs>
-          <w:tab w:val="num" w:pos="2160"/>
-        </w:tabs>
         <w:ind w:left="2160"/>
         <w:ind w:hanging="360"/>
+        <w:tabs>
+          <w:tab w:val="num" w:pos="2160"/>
+        </w:tabs>
       </w:pPr>
       <w:lvlJc w:val="left"/>
     </w:lvl>
@@ -13717,11 +13800,11 @@
         <w:rFonts w:ascii="Symbol" w:hAnsi="Symbol"/>
       </w:rPr>
       <w:pPr>
-        <w:tabs>
-          <w:tab w:val="num" w:pos="2880"/>
-        </w:tabs>
         <w:ind w:left="2880"/>
         <w:ind w:hanging="360"/>
+        <w:tabs>
+          <w:tab w:val="num" w:pos="2880"/>
+        </w:tabs>
       </w:pPr>
       <w:lvlJc w:val="left"/>
     </w:lvl>
@@ -13734,11 +13817,11 @@
         <w:rFonts w:ascii="Courier New" w:cs="Courier New" w:hAnsi="Courier New"/>
       </w:rPr>
       <w:pPr>
-        <w:tabs>
-          <w:tab w:val="num" w:pos="3600"/>
-        </w:tabs>
         <w:ind w:left="3600"/>
         <w:ind w:hanging="360"/>
+        <w:tabs>
+          <w:tab w:val="num" w:pos="3600"/>
+        </w:tabs>
       </w:pPr>
       <w:lvlJc w:val="left"/>
     </w:lvl>
@@ -13751,11 +13834,11 @@
         <w:rFonts w:ascii="Wingdings" w:hAnsi="Wingdings"/>
       </w:rPr>
       <w:pPr>
-        <w:tabs>
-          <w:tab w:val="num" w:pos="4320"/>
-        </w:tabs>
         <w:ind w:left="4320"/>
         <w:ind w:hanging="360"/>
+        <w:tabs>
+          <w:tab w:val="num" w:pos="4320"/>
+        </w:tabs>
       </w:pPr>
       <w:lvlJc w:val="left"/>
     </w:lvl>
@@ -13768,11 +13851,11 @@
         <w:rFonts w:ascii="Symbol" w:hAnsi="Symbol"/>
       </w:rPr>
       <w:pPr>
-        <w:tabs>
-          <w:tab w:val="num" w:pos="5040"/>
-        </w:tabs>
         <w:ind w:left="5040"/>
         <w:ind w:hanging="360"/>
+        <w:tabs>
+          <w:tab w:val="num" w:pos="5040"/>
+        </w:tabs>
       </w:pPr>
       <w:lvlJc w:val="left"/>
     </w:lvl>
@@ -13785,11 +13868,11 @@
         <w:rFonts w:ascii="Courier New" w:cs="Courier New" w:hAnsi="Courier New"/>
       </w:rPr>
       <w:pPr>
-        <w:tabs>
-          <w:tab w:val="num" w:pos="5760"/>
-        </w:tabs>
         <w:ind w:left="5760"/>
         <w:ind w:hanging="360"/>
+        <w:tabs>
+          <w:tab w:val="num" w:pos="5760"/>
+        </w:tabs>
       </w:pPr>
       <w:lvlJc w:val="left"/>
     </w:lvl>
@@ -13802,11 +13885,11 @@
         <w:rFonts w:ascii="Wingdings" w:hAnsi="Wingdings"/>
       </w:rPr>
       <w:pPr>
-        <w:tabs>
-          <w:tab w:val="num" w:pos="6480"/>
-        </w:tabs>
         <w:ind w:left="6480"/>
         <w:ind w:hanging="360"/>
+        <w:tabs>
+          <w:tab w:val="num" w:pos="6480"/>
+        </w:tabs>
       </w:pPr>
       <w:lvlJc w:val="left"/>
     </w:lvl>
@@ -13824,11 +13907,11 @@
         <w:rFonts w:ascii="Symbol" w:hAnsi="Symbol"/>
       </w:rPr>
       <w:pPr>
-        <w:tabs>
-          <w:tab w:val="num" w:pos="720"/>
-        </w:tabs>
         <w:ind w:left="720"/>
         <w:ind w:hanging="360"/>
+        <w:tabs>
+          <w:tab w:val="num" w:pos="720"/>
+        </w:tabs>
       </w:pPr>
       <w:lvlJc w:val="left"/>
     </w:lvl>
@@ -13841,11 +13924,11 @@
         <w:rFonts w:ascii="Courier New" w:hAnsi="Courier New"/>
       </w:rPr>
       <w:pPr>
-        <w:tabs>
-          <w:tab w:val="num" w:pos="1440"/>
-        </w:tabs>
         <w:ind w:left="1440"/>
         <w:ind w:hanging="360"/>
+        <w:tabs>
+          <w:tab w:val="num" w:pos="1440"/>
+        </w:tabs>
       </w:pPr>
       <w:lvlJc w:val="left"/>
     </w:lvl>
@@ -13858,11 +13941,11 @@
         <w:rFonts w:ascii="Wingdings" w:hAnsi="Wingdings"/>
       </w:rPr>
       <w:pPr>
-        <w:tabs>
-          <w:tab w:val="num" w:pos="2160"/>
-        </w:tabs>
         <w:ind w:left="2160"/>
         <w:ind w:hanging="360"/>
+        <w:tabs>
+          <w:tab w:val="num" w:pos="2160"/>
+        </w:tabs>
       </w:pPr>
       <w:lvlJc w:val="left"/>
     </w:lvl>
@@ -13875,11 +13958,11 @@
         <w:rFonts w:ascii="Symbol" w:hAnsi="Symbol"/>
       </w:rPr>
       <w:pPr>
-        <w:tabs>
-          <w:tab w:val="num" w:pos="2880"/>
-        </w:tabs>
         <w:ind w:left="2880"/>
         <w:ind w:hanging="360"/>
+        <w:tabs>
+          <w:tab w:val="num" w:pos="2880"/>
+        </w:tabs>
       </w:pPr>
       <w:lvlJc w:val="left"/>
     </w:lvl>
@@ -13892,11 +13975,11 @@
         <w:rFonts w:ascii="Courier New" w:hAnsi="Courier New"/>
       </w:rPr>
       <w:pPr>
-        <w:tabs>
-          <w:tab w:val="num" w:pos="3600"/>
-        </w:tabs>
         <w:ind w:left="3600"/>
         <w:ind w:hanging="360"/>
+        <w:tabs>
+          <w:tab w:val="num" w:pos="3600"/>
+        </w:tabs>
       </w:pPr>
       <w:lvlJc w:val="left"/>
     </w:lvl>
@@ -13909,11 +13992,11 @@
         <w:rFonts w:ascii="Wingdings" w:hAnsi="Wingdings"/>
       </w:rPr>
       <w:pPr>
-        <w:tabs>
-          <w:tab w:val="num" w:pos="4320"/>
-        </w:tabs>
         <w:ind w:left="4320"/>
         <w:ind w:hanging="360"/>
+        <w:tabs>
+          <w:tab w:val="num" w:pos="4320"/>
+        </w:tabs>
       </w:pPr>
       <w:lvlJc w:val="left"/>
     </w:lvl>
@@ -13926,11 +14009,11 @@
         <w:rFonts w:ascii="Symbol" w:hAnsi="Symbol"/>
       </w:rPr>
       <w:pPr>
-        <w:tabs>
-          <w:tab w:val="num" w:pos="5040"/>
-        </w:tabs>
         <w:ind w:left="5040"/>
         <w:ind w:hanging="360"/>
+        <w:tabs>
+          <w:tab w:val="num" w:pos="5040"/>
+        </w:tabs>
       </w:pPr>
       <w:lvlJc w:val="left"/>
     </w:lvl>
@@ -13943,11 +14026,11 @@
         <w:rFonts w:ascii="Courier New" w:hAnsi="Courier New"/>
       </w:rPr>
       <w:pPr>
-        <w:tabs>
-          <w:tab w:val="num" w:pos="5760"/>
-        </w:tabs>
         <w:ind w:left="5760"/>
         <w:ind w:hanging="360"/>
+        <w:tabs>
+          <w:tab w:val="num" w:pos="5760"/>
+        </w:tabs>
       </w:pPr>
       <w:lvlJc w:val="left"/>
     </w:lvl>
@@ -13960,11 +14043,11 @@
         <w:rFonts w:ascii="Wingdings" w:hAnsi="Wingdings"/>
       </w:rPr>
       <w:pPr>
-        <w:tabs>
-          <w:tab w:val="num" w:pos="6480"/>
-        </w:tabs>
         <w:ind w:left="6480"/>
         <w:ind w:hanging="360"/>
+        <w:tabs>
+          <w:tab w:val="num" w:pos="6480"/>
+        </w:tabs>
       </w:pPr>
       <w:lvlJc w:val="left"/>
     </w:lvl>
@@ -13982,11 +14065,11 @@
         <w:rFonts w:ascii="Symbol" w:hAnsi="Symbol"/>
       </w:rPr>
       <w:pPr>
-        <w:tabs>
-          <w:tab w:val="num" w:pos="720"/>
-        </w:tabs>
         <w:ind w:left="720"/>
         <w:ind w:hanging="360"/>
+        <w:tabs>
+          <w:tab w:val="num" w:pos="720"/>
+        </w:tabs>
       </w:pPr>
       <w:lvlJc w:val="left"/>
     </w:lvl>
@@ -13999,11 +14082,11 @@
         <w:rFonts w:ascii="Courier New" w:cs="Courier New" w:hAnsi="Courier New"/>
       </w:rPr>
       <w:pPr>
-        <w:tabs>
-          <w:tab w:val="num" w:pos="1440"/>
-        </w:tabs>
         <w:ind w:left="1440"/>
         <w:ind w:hanging="360"/>
+        <w:tabs>
+          <w:tab w:val="num" w:pos="1440"/>
+        </w:tabs>
       </w:pPr>
       <w:lvlJc w:val="left"/>
     </w:lvl>
@@ -14016,11 +14099,11 @@
         <w:rFonts w:ascii="Wingdings" w:hAnsi="Wingdings"/>
       </w:rPr>
       <w:pPr>
-        <w:tabs>
-          <w:tab w:val="num" w:pos="2160"/>
-        </w:tabs>
         <w:ind w:left="2160"/>
         <w:ind w:hanging="360"/>
+        <w:tabs>
+          <w:tab w:val="num" w:pos="2160"/>
+        </w:tabs>
       </w:pPr>
       <w:lvlJc w:val="left"/>
     </w:lvl>
@@ -14033,11 +14116,11 @@
         <w:rFonts w:ascii="Symbol" w:hAnsi="Symbol"/>
       </w:rPr>
       <w:pPr>
-        <w:tabs>
-          <w:tab w:val="num" w:pos="2880"/>
-        </w:tabs>
         <w:ind w:left="2880"/>
         <w:ind w:hanging="360"/>
+        <w:tabs>
+          <w:tab w:val="num" w:pos="2880"/>
+        </w:tabs>
       </w:pPr>
       <w:lvlJc w:val="left"/>
     </w:lvl>
@@ -14050,11 +14133,11 @@
         <w:rFonts w:ascii="Courier New" w:cs="Courier New" w:hAnsi="Courier New"/>
       </w:rPr>
       <w:pPr>
-        <w:tabs>
-          <w:tab w:val="num" w:pos="3600"/>
-        </w:tabs>
         <w:ind w:left="3600"/>
         <w:ind w:hanging="360"/>
+        <w:tabs>
+          <w:tab w:val="num" w:pos="3600"/>
+        </w:tabs>
       </w:pPr>
       <w:lvlJc w:val="left"/>
     </w:lvl>
@@ -14067,11 +14150,11 @@
         <w:rFonts w:ascii="Wingdings" w:hAnsi="Wingdings"/>
       </w:rPr>
       <w:pPr>
-        <w:tabs>
-          <w:tab w:val="num" w:pos="4320"/>
-        </w:tabs>
         <w:ind w:left="4320"/>
         <w:ind w:hanging="360"/>
+        <w:tabs>
+          <w:tab w:val="num" w:pos="4320"/>
+        </w:tabs>
       </w:pPr>
       <w:lvlJc w:val="left"/>
     </w:lvl>
@@ -14084,11 +14167,11 @@
         <w:rFonts w:ascii="Symbol" w:hAnsi="Symbol"/>
       </w:rPr>
       <w:pPr>
-        <w:tabs>
-          <w:tab w:val="num" w:pos="5040"/>
-        </w:tabs>
         <w:ind w:left="5040"/>
         <w:ind w:hanging="360"/>
+        <w:tabs>
+          <w:tab w:val="num" w:pos="5040"/>
+        </w:tabs>
       </w:pPr>
       <w:lvlJc w:val="left"/>
     </w:lvl>
@@ -14101,11 +14184,11 @@
         <w:rFonts w:ascii="Courier New" w:cs="Courier New" w:hAnsi="Courier New"/>
       </w:rPr>
       <w:pPr>
-        <w:tabs>
-          <w:tab w:val="num" w:pos="5760"/>
-        </w:tabs>
         <w:ind w:left="5760"/>
         <w:ind w:hanging="360"/>
+        <w:tabs>
+          <w:tab w:val="num" w:pos="5760"/>
+        </w:tabs>
       </w:pPr>
       <w:lvlJc w:val="left"/>
     </w:lvl>
@@ -14118,11 +14201,11 @@
         <w:rFonts w:ascii="Wingdings" w:hAnsi="Wingdings"/>
       </w:rPr>
       <w:pPr>
-        <w:tabs>
-          <w:tab w:val="num" w:pos="6480"/>
-        </w:tabs>
         <w:ind w:left="6480"/>
         <w:ind w:hanging="360"/>
+        <w:tabs>
+          <w:tab w:val="num" w:pos="6480"/>
+        </w:tabs>
       </w:pPr>
       <w:lvlJc w:val="left"/>
     </w:lvl>
@@ -14139,11 +14222,11 @@
         <w:rFonts w:hint="default"/>
       </w:rPr>
       <w:pPr>
-        <w:tabs>
-          <w:tab w:val="num" w:pos="720"/>
-        </w:tabs>
         <w:ind w:left="720"/>
         <w:ind w:hanging="360"/>
+        <w:tabs>
+          <w:tab w:val="num" w:pos="720"/>
+        </w:tabs>
       </w:pPr>
       <w:lvlJc w:val="left"/>
     </w:lvl>
@@ -14152,11 +14235,11 @@
       <w:lvlText w:val="%2."/>
       <w:start w:val="1"/>
       <w:pPr>
-        <w:tabs>
-          <w:tab w:val="num" w:pos="1440"/>
-        </w:tabs>
         <w:ind w:left="1440"/>
         <w:ind w:hanging="360"/>
+        <w:tabs>
+          <w:tab w:val="num" w:pos="1440"/>
+        </w:tabs>
       </w:pPr>
       <w:lvlJc w:val="left"/>
     </w:lvl>
@@ -14165,11 +14248,11 @@
       <w:lvlText w:val="%3."/>
       <w:start w:val="1"/>
       <w:pPr>
-        <w:tabs>
-          <w:tab w:val="num" w:pos="2160"/>
-        </w:tabs>
         <w:ind w:left="2160"/>
         <w:ind w:hanging="180"/>
+        <w:tabs>
+          <w:tab w:val="num" w:pos="2160"/>
+        </w:tabs>
       </w:pPr>
       <w:lvlJc w:val="right"/>
     </w:lvl>
@@ -14178,11 +14261,11 @@
       <w:lvlText w:val="%4."/>
       <w:start w:val="1"/>
       <w:pPr>
-        <w:tabs>
-          <w:tab w:val="num" w:pos="2880"/>
-        </w:tabs>
         <w:ind w:left="2880"/>
         <w:ind w:hanging="360"/>
+        <w:tabs>
+          <w:tab w:val="num" w:pos="2880"/>
+        </w:tabs>
       </w:pPr>
       <w:lvlJc w:val="left"/>
     </w:lvl>
@@ -14191,11 +14274,11 @@
       <w:lvlText w:val="%5."/>
       <w:start w:val="1"/>
       <w:pPr>
-        <w:tabs>
-          <w:tab w:val="num" w:pos="3600"/>
-        </w:tabs>
         <w:ind w:left="3600"/>
         <w:ind w:hanging="360"/>
+        <w:tabs>
+          <w:tab w:val="num" w:pos="3600"/>
+        </w:tabs>
       </w:pPr>
       <w:lvlJc w:val="left"/>
     </w:lvl>
@@ -14204,11 +14287,11 @@
       <w:lvlText w:val="%6."/>
       <w:start w:val="1"/>
       <w:pPr>
-        <w:tabs>
-          <w:tab w:val="num" w:pos="4320"/>
-        </w:tabs>
         <w:ind w:left="4320"/>
         <w:ind w:hanging="180"/>
+        <w:tabs>
+          <w:tab w:val="num" w:pos="4320"/>
+        </w:tabs>
       </w:pPr>
       <w:lvlJc w:val="right"/>
     </w:lvl>
@@ -14217,11 +14300,11 @@
       <w:lvlText w:val="%7."/>
       <w:start w:val="1"/>
       <w:pPr>
-        <w:tabs>
-          <w:tab w:val="num" w:pos="5040"/>
-        </w:tabs>
         <w:ind w:left="5040"/>
         <w:ind w:hanging="360"/>
+        <w:tabs>
+          <w:tab w:val="num" w:pos="5040"/>
+        </w:tabs>
       </w:pPr>
       <w:lvlJc w:val="left"/>
     </w:lvl>
@@ -14230,11 +14313,11 @@
       <w:lvlText w:val="%8."/>
       <w:start w:val="1"/>
       <w:pPr>
-        <w:tabs>
-          <w:tab w:val="num" w:pos="5760"/>
-        </w:tabs>
         <w:ind w:left="5760"/>
         <w:ind w:hanging="360"/>
+        <w:tabs>
+          <w:tab w:val="num" w:pos="5760"/>
+        </w:tabs>
       </w:pPr>
       <w:lvlJc w:val="left"/>
     </w:lvl>
@@ -14243,11 +14326,11 @@
       <w:lvlText w:val="%9."/>
       <w:start w:val="1"/>
       <w:pPr>
-        <w:tabs>
-          <w:tab w:val="num" w:pos="6480"/>
-        </w:tabs>
         <w:ind w:left="6480"/>
         <w:ind w:hanging="180"/>
+        <w:tabs>
+          <w:tab w:val="num" w:pos="6480"/>
+        </w:tabs>
       </w:pPr>
       <w:lvlJc w:val="right"/>
     </w:lvl>
@@ -14265,11 +14348,11 @@
         <w:rFonts w:ascii="Symbol" w:hAnsi="Symbol"/>
       </w:rPr>
       <w:pPr>
-        <w:tabs>
-          <w:tab w:val="num" w:pos="720"/>
-        </w:tabs>
         <w:ind w:left="720"/>
         <w:ind w:hanging="360"/>
+        <w:tabs>
+          <w:tab w:val="num" w:pos="720"/>
+        </w:tabs>
       </w:pPr>
       <w:lvlJc w:val="left"/>
     </w:lvl>
@@ -14282,11 +14365,11 @@
         <w:rFonts w:ascii="Courier New" w:hAnsi="Courier New"/>
       </w:rPr>
       <w:pPr>
-        <w:tabs>
-          <w:tab w:val="num" w:pos="1440"/>
-        </w:tabs>
         <w:ind w:left="1440"/>
         <w:ind w:hanging="360"/>
+        <w:tabs>
+          <w:tab w:val="num" w:pos="1440"/>
+        </w:tabs>
       </w:pPr>
       <w:lvlJc w:val="left"/>
     </w:lvl>
@@ -14299,11 +14382,11 @@
         <w:rFonts w:ascii="Wingdings" w:hAnsi="Wingdings"/>
       </w:rPr>
       <w:pPr>
-        <w:tabs>
-          <w:tab w:val="num" w:pos="2160"/>
-        </w:tabs>
         <w:ind w:left="2160"/>
         <w:ind w:hanging="360"/>
+        <w:tabs>
+          <w:tab w:val="num" w:pos="2160"/>
+        </w:tabs>
       </w:pPr>
       <w:lvlJc w:val="left"/>
     </w:lvl>
@@ -14316,11 +14399,11 @@
         <w:rFonts w:ascii="Symbol" w:hAnsi="Symbol"/>
       </w:rPr>
       <w:pPr>
-        <w:tabs>
-          <w:tab w:val="num" w:pos="2880"/>
-        </w:tabs>
         <w:ind w:left="2880"/>
         <w:ind w:hanging="360"/>
+        <w:tabs>
+          <w:tab w:val="num" w:pos="2880"/>
+        </w:tabs>
       </w:pPr>
       <w:lvlJc w:val="left"/>
     </w:lvl>
@@ -14333,11 +14416,11 @@
         <w:rFonts w:ascii="Courier New" w:hAnsi="Courier New"/>
       </w:rPr>
       <w:pPr>
-        <w:tabs>
-          <w:tab w:val="num" w:pos="3600"/>
-        </w:tabs>
         <w:ind w:left="3600"/>
         <w:ind w:hanging="360"/>
+        <w:tabs>
+          <w:tab w:val="num" w:pos="3600"/>
+        </w:tabs>
       </w:pPr>
       <w:lvlJc w:val="left"/>
     </w:lvl>
@@ -14350,11 +14433,11 @@
         <w:rFonts w:ascii="Wingdings" w:hAnsi="Wingdings"/>
       </w:rPr>
       <w:pPr>
-        <w:tabs>
-          <w:tab w:val="num" w:pos="4320"/>
-        </w:tabs>
         <w:ind w:left="4320"/>
         <w:ind w:hanging="360"/>
+        <w:tabs>
+          <w:tab w:val="num" w:pos="4320"/>
+        </w:tabs>
       </w:pPr>
       <w:lvlJc w:val="left"/>
     </w:lvl>
@@ -14367,11 +14450,11 @@
         <w:rFonts w:ascii="Symbol" w:hAnsi="Symbol"/>
       </w:rPr>
       <w:pPr>
-        <w:tabs>
-          <w:tab w:val="num" w:pos="5040"/>
-        </w:tabs>
         <w:ind w:left="5040"/>
         <w:ind w:hanging="360"/>
+        <w:tabs>
+          <w:tab w:val="num" w:pos="5040"/>
+        </w:tabs>
       </w:pPr>
       <w:lvlJc w:val="left"/>
     </w:lvl>
@@ -14384,11 +14467,11 @@
         <w:rFonts w:ascii="Courier New" w:hAnsi="Courier New"/>
       </w:rPr>
       <w:pPr>
-        <w:tabs>
-          <w:tab w:val="num" w:pos="5760"/>
-        </w:tabs>
         <w:ind w:left="5760"/>
         <w:ind w:hanging="360"/>
+        <w:tabs>
+          <w:tab w:val="num" w:pos="5760"/>
+        </w:tabs>
       </w:pPr>
       <w:lvlJc w:val="left"/>
     </w:lvl>
@@ -14401,11 +14484,11 @@
         <w:rFonts w:ascii="Wingdings" w:hAnsi="Wingdings"/>
       </w:rPr>
       <w:pPr>
-        <w:tabs>
-          <w:tab w:val="num" w:pos="6480"/>
-        </w:tabs>
         <w:ind w:left="6480"/>
         <w:ind w:hanging="360"/>
+        <w:tabs>
+          <w:tab w:val="num" w:pos="6480"/>
+        </w:tabs>
       </w:pPr>
       <w:lvlJc w:val="left"/>
     </w:lvl>
@@ -14422,11 +14505,11 @@
         <w:rFonts w:hint="default"/>
       </w:rPr>
       <w:pPr>
-        <w:tabs>
-          <w:tab w:val="num" w:pos="810"/>
-        </w:tabs>
         <w:ind w:left="810"/>
         <w:ind w:hanging="450"/>
+        <w:tabs>
+          <w:tab w:val="num" w:pos="810"/>
+        </w:tabs>
       </w:pPr>
       <w:lvlJc w:val="left"/>
     </w:lvl>
@@ -14435,11 +14518,11 @@
       <w:lvlText w:val="%2."/>
       <w:start w:val="1"/>
       <w:pPr>
-        <w:tabs>
-          <w:tab w:val="num" w:pos="1440"/>
-        </w:tabs>
         <w:ind w:left="1440"/>
         <w:ind w:hanging="360"/>
+        <w:tabs>
+          <w:tab w:val="num" w:pos="1440"/>
+        </w:tabs>
       </w:pPr>
       <w:lvlJc w:val="left"/>
     </w:lvl>
@@ -14448,11 +14531,11 @@
       <w:lvlText w:val="%3."/>
       <w:start w:val="1"/>
       <w:pPr>
-        <w:tabs>
-          <w:tab w:val="num" w:pos="2160"/>
-        </w:tabs>
         <w:ind w:left="2160"/>
         <w:ind w:hanging="180"/>
+        <w:tabs>
+          <w:tab w:val="num" w:pos="2160"/>
+        </w:tabs>
       </w:pPr>
       <w:lvlJc w:val="right"/>
     </w:lvl>
@@ -14461,11 +14544,11 @@
       <w:lvlText w:val="%4."/>
       <w:start w:val="1"/>
       <w:pPr>
-        <w:tabs>
-          <w:tab w:val="num" w:pos="2880"/>
-        </w:tabs>
         <w:ind w:left="2880"/>
         <w:ind w:hanging="360"/>
+        <w:tabs>
+          <w:tab w:val="num" w:pos="2880"/>
+        </w:tabs>
       </w:pPr>
       <w:lvlJc w:val="left"/>
     </w:lvl>
@@ -14474,11 +14557,11 @@
       <w:lvlText w:val="%5."/>
       <w:start w:val="1"/>
       <w:pPr>
-        <w:tabs>
-          <w:tab w:val="num" w:pos="3600"/>
-        </w:tabs>
         <w:ind w:left="3600"/>
         <w:ind w:hanging="360"/>
+        <w:tabs>
+          <w:tab w:val="num" w:pos="3600"/>
+        </w:tabs>
       </w:pPr>
       <w:lvlJc w:val="left"/>
     </w:lvl>
@@ -14487,11 +14570,11 @@
       <w:lvlText w:val="%6."/>
       <w:start w:val="1"/>
       <w:pPr>
-        <w:tabs>
-          <w:tab w:val="num" w:pos="4320"/>
-        </w:tabs>
         <w:ind w:left="4320"/>
         <w:ind w:hanging="180"/>
+        <w:tabs>
+          <w:tab w:val="num" w:pos="4320"/>
+        </w:tabs>
       </w:pPr>
       <w:lvlJc w:val="right"/>
     </w:lvl>
@@ -14500,11 +14583,11 @@
       <w:lvlText w:val="%7."/>
       <w:start w:val="1"/>
       <w:pPr>
-        <w:tabs>
-          <w:tab w:val="num" w:pos="5040"/>
-        </w:tabs>
         <w:ind w:left="5040"/>
         <w:ind w:hanging="360"/>
+        <w:tabs>
+          <w:tab w:val="num" w:pos="5040"/>
+        </w:tabs>
       </w:pPr>
       <w:lvlJc w:val="left"/>
     </w:lvl>
@@ -14513,11 +14596,11 @@
       <w:lvlText w:val="%8."/>
       <w:start w:val="1"/>
       <w:pPr>
-        <w:tabs>
-          <w:tab w:val="num" w:pos="5760"/>
-        </w:tabs>
         <w:ind w:left="5760"/>
         <w:ind w:hanging="360"/>
+        <w:tabs>
+          <w:tab w:val="num" w:pos="5760"/>
+        </w:tabs>
       </w:pPr>
       <w:lvlJc w:val="left"/>
     </w:lvl>
@@ -14526,11 +14609,11 @@
       <w:lvlText w:val="%9."/>
       <w:start w:val="1"/>
       <w:pPr>
-        <w:tabs>
-          <w:tab w:val="num" w:pos="6480"/>
-        </w:tabs>
         <w:ind w:left="6480"/>
         <w:ind w:hanging="180"/>
+        <w:tabs>
+          <w:tab w:val="num" w:pos="6480"/>
+        </w:tabs>
       </w:pPr>
       <w:lvlJc w:val="right"/>
     </w:lvl>
@@ -14646,11 +14729,11 @@
         <w:rFonts w:ascii="Symbol" w:hAnsi="Symbol"/>
       </w:rPr>
       <w:pPr>
-        <w:tabs>
-          <w:tab w:val="num" w:pos="360"/>
-        </w:tabs>
         <w:ind w:left="0"/>
         <w:ind w:firstLine="0"/>
+        <w:tabs>
+          <w:tab w:val="num" w:pos="360"/>
+        </w:tabs>
       </w:pPr>
       <w:lvlJc w:val="left"/>
     </w:lvl>
@@ -14663,11 +14746,11 @@
         <w:rFonts w:ascii="Courier New" w:hAnsi="Courier New"/>
       </w:rPr>
       <w:pPr>
-        <w:tabs>
-          <w:tab w:val="num" w:pos="1440"/>
-        </w:tabs>
         <w:ind w:left="1440"/>
         <w:ind w:hanging="360"/>
+        <w:tabs>
+          <w:tab w:val="num" w:pos="1440"/>
+        </w:tabs>
       </w:pPr>
       <w:lvlJc w:val="left"/>
     </w:lvl>
@@ -14680,11 +14763,11 @@
         <w:rFonts w:ascii="Wingdings" w:hAnsi="Wingdings"/>
       </w:rPr>
       <w:pPr>
-        <w:tabs>
-          <w:tab w:val="num" w:pos="2160"/>
-        </w:tabs>
         <w:ind w:left="2160"/>
         <w:ind w:hanging="360"/>
+        <w:tabs>
+          <w:tab w:val="num" w:pos="2160"/>
+        </w:tabs>
       </w:pPr>
       <w:lvlJc w:val="left"/>
     </w:lvl>
@@ -14697,11 +14780,11 @@
         <w:rFonts w:ascii="Symbol" w:hAnsi="Symbol"/>
       </w:rPr>
       <w:pPr>
-        <w:tabs>
-          <w:tab w:val="num" w:pos="2880"/>
-        </w:tabs>
         <w:ind w:left="2880"/>
         <w:ind w:hanging="360"/>
+        <w:tabs>
+          <w:tab w:val="num" w:pos="2880"/>
+        </w:tabs>
       </w:pPr>
       <w:lvlJc w:val="left"/>
     </w:lvl>
@@ -14714,11 +14797,11 @@
         <w:rFonts w:ascii="Courier New" w:hAnsi="Courier New"/>
       </w:rPr>
       <w:pPr>
-        <w:tabs>
-          <w:tab w:val="num" w:pos="3600"/>
-        </w:tabs>
         <w:ind w:left="3600"/>
         <w:ind w:hanging="360"/>
+        <w:tabs>
+          <w:tab w:val="num" w:pos="3600"/>
+        </w:tabs>
       </w:pPr>
       <w:lvlJc w:val="left"/>
     </w:lvl>
@@ -14731,11 +14814,11 @@
         <w:rFonts w:ascii="Wingdings" w:hAnsi="Wingdings"/>
       </w:rPr>
       <w:pPr>
-        <w:tabs>
-          <w:tab w:val="num" w:pos="4320"/>
-        </w:tabs>
         <w:ind w:left="4320"/>
         <w:ind w:hanging="360"/>
+        <w:tabs>
+          <w:tab w:val="num" w:pos="4320"/>
+        </w:tabs>
       </w:pPr>
       <w:lvlJc w:val="left"/>
     </w:lvl>
@@ -14748,11 +14831,11 @@
         <w:rFonts w:ascii="Symbol" w:hAnsi="Symbol"/>
       </w:rPr>
       <w:pPr>
-        <w:tabs>
-          <w:tab w:val="num" w:pos="5040"/>
-        </w:tabs>
         <w:ind w:left="5040"/>
         <w:ind w:hanging="360"/>
+        <w:tabs>
+          <w:tab w:val="num" w:pos="5040"/>
+        </w:tabs>
       </w:pPr>
       <w:lvlJc w:val="left"/>
     </w:lvl>
@@ -14765,11 +14848,11 @@
         <w:rFonts w:ascii="Courier New" w:hAnsi="Courier New"/>
       </w:rPr>
       <w:pPr>
-        <w:tabs>
-          <w:tab w:val="num" w:pos="5760"/>
-        </w:tabs>
         <w:ind w:left="5760"/>
         <w:ind w:hanging="360"/>
+        <w:tabs>
+          <w:tab w:val="num" w:pos="5760"/>
+        </w:tabs>
       </w:pPr>
       <w:lvlJc w:val="left"/>
     </w:lvl>
@@ -14782,11 +14865,11 @@
         <w:rFonts w:ascii="Wingdings" w:hAnsi="Wingdings"/>
       </w:rPr>
       <w:pPr>
-        <w:tabs>
-          <w:tab w:val="num" w:pos="6480"/>
-        </w:tabs>
         <w:ind w:left="6480"/>
         <w:ind w:hanging="360"/>
+        <w:tabs>
+          <w:tab w:val="num" w:pos="6480"/>
+        </w:tabs>
       </w:pPr>
       <w:lvlJc w:val="left"/>
     </w:lvl>
@@ -14901,11 +14984,11 @@
         <w:rFonts w:hint="default"/>
       </w:rPr>
       <w:pPr>
-        <w:tabs>
-          <w:tab w:val="num" w:pos="720"/>
-        </w:tabs>
         <w:ind w:left="720"/>
         <w:ind w:hanging="360"/>
+        <w:tabs>
+          <w:tab w:val="num" w:pos="720"/>
+        </w:tabs>
       </w:pPr>
       <w:lvlJc w:val="left"/>
     </w:lvl>
@@ -14914,11 +14997,11 @@
       <w:lvlText w:val="%2."/>
       <w:start w:val="1"/>
       <w:pPr>
-        <w:tabs>
-          <w:tab w:val="num" w:pos="1440"/>
-        </w:tabs>
         <w:ind w:left="1440"/>
         <w:ind w:hanging="360"/>
+        <w:tabs>
+          <w:tab w:val="num" w:pos="1440"/>
+        </w:tabs>
       </w:pPr>
       <w:lvlJc w:val="left"/>
     </w:lvl>
@@ -14927,11 +15010,11 @@
       <w:lvlText w:val="%3."/>
       <w:start w:val="1"/>
       <w:pPr>
-        <w:tabs>
-          <w:tab w:val="num" w:pos="2160"/>
-        </w:tabs>
         <w:ind w:left="2160"/>
         <w:ind w:hanging="180"/>
+        <w:tabs>
+          <w:tab w:val="num" w:pos="2160"/>
+        </w:tabs>
       </w:pPr>
       <w:lvlJc w:val="right"/>
     </w:lvl>
@@ -14940,11 +15023,11 @@
       <w:lvlText w:val="%4."/>
       <w:start w:val="1"/>
       <w:pPr>
-        <w:tabs>
-          <w:tab w:val="num" w:pos="2880"/>
-        </w:tabs>
         <w:ind w:left="2880"/>
         <w:ind w:hanging="360"/>
+        <w:tabs>
+          <w:tab w:val="num" w:pos="2880"/>
+        </w:tabs>
       </w:pPr>
       <w:lvlJc w:val="left"/>
     </w:lvl>
@@ -14953,11 +15036,11 @@
       <w:lvlText w:val="%5."/>
       <w:start w:val="1"/>
       <w:pPr>
-        <w:tabs>
-          <w:tab w:val="num" w:pos="3600"/>
-        </w:tabs>
         <w:ind w:left="3600"/>
         <w:ind w:hanging="360"/>
+        <w:tabs>
+          <w:tab w:val="num" w:pos="3600"/>
+        </w:tabs>
       </w:pPr>
       <w:lvlJc w:val="left"/>
     </w:lvl>
@@ -14966,11 +15049,11 @@
       <w:lvlText w:val="%6."/>
       <w:start w:val="1"/>
       <w:pPr>
-        <w:tabs>
-          <w:tab w:val="num" w:pos="4320"/>
-        </w:tabs>
         <w:ind w:left="4320"/>
         <w:ind w:hanging="180"/>
+        <w:tabs>
+          <w:tab w:val="num" w:pos="4320"/>
+        </w:tabs>
       </w:pPr>
       <w:lvlJc w:val="right"/>
     </w:lvl>
@@ -14979,11 +15062,11 @@
       <w:lvlText w:val="%7."/>
       <w:start w:val="1"/>
       <w:pPr>
-        <w:tabs>
-          <w:tab w:val="num" w:pos="5040"/>
-        </w:tabs>
         <w:ind w:left="5040"/>
         <w:ind w:hanging="360"/>
+        <w:tabs>
+          <w:tab w:val="num" w:pos="5040"/>
+        </w:tabs>
       </w:pPr>
       <w:lvlJc w:val="left"/>
     </w:lvl>
@@ -14992,11 +15075,11 @@
       <w:lvlText w:val="%8."/>
       <w:start w:val="1"/>
       <w:pPr>
-        <w:tabs>
-          <w:tab w:val="num" w:pos="5760"/>
-        </w:tabs>
         <w:ind w:left="5760"/>
         <w:ind w:hanging="360"/>
+        <w:tabs>
+          <w:tab w:val="num" w:pos="5760"/>
+        </w:tabs>
       </w:pPr>
       <w:lvlJc w:val="left"/>
     </w:lvl>
@@ -15005,11 +15088,11 @@
       <w:lvlText w:val="%9."/>
       <w:start w:val="1"/>
       <w:pPr>
-        <w:tabs>
-          <w:tab w:val="num" w:pos="6480"/>
-        </w:tabs>
         <w:ind w:left="6480"/>
         <w:ind w:hanging="180"/>
+        <w:tabs>
+          <w:tab w:val="num" w:pos="6480"/>
+        </w:tabs>
       </w:pPr>
       <w:lvlJc w:val="right"/>
     </w:lvl>
@@ -15027,11 +15110,11 @@
         <w:rFonts w:ascii="Symbol" w:hAnsi="Symbol"/>
       </w:rPr>
       <w:pPr>
-        <w:tabs>
-          <w:tab w:val="num" w:pos="360"/>
-        </w:tabs>
         <w:ind w:left="360"/>
         <w:ind w:hanging="360"/>
+        <w:tabs>
+          <w:tab w:val="num" w:pos="360"/>
+        </w:tabs>
       </w:pPr>
       <w:lvlJc w:val="left"/>
     </w:lvl>
@@ -15049,11 +15132,11 @@
         <w:rFonts w:ascii="Symbol" w:hAnsi="Symbol"/>
       </w:rPr>
       <w:pPr>
-        <w:tabs>
-          <w:tab w:val="num" w:pos="360"/>
-        </w:tabs>
         <w:ind w:left="360"/>
         <w:ind w:hanging="360"/>
+        <w:tabs>
+          <w:tab w:val="num" w:pos="360"/>
+        </w:tabs>
       </w:pPr>
       <w:lvlJc w:val="left"/>
     </w:lvl>
@@ -15071,11 +15154,11 @@
         <w:rFonts w:ascii="Symbol" w:hAnsi="Symbol"/>
       </w:rPr>
       <w:pPr>
-        <w:tabs>
-          <w:tab w:val="num" w:pos="360"/>
-        </w:tabs>
         <w:ind w:left="360"/>
         <w:ind w:hanging="360"/>
+        <w:tabs>
+          <w:tab w:val="num" w:pos="360"/>
+        </w:tabs>
       </w:pPr>
       <w:lvlJc w:val="left"/>
     </w:lvl>
@@ -15093,11 +15176,11 @@
         <w:rFonts w:ascii="Symbol" w:hAnsi="Symbol"/>
       </w:rPr>
       <w:pPr>
-        <w:tabs>
-          <w:tab w:val="num" w:pos="720"/>
-        </w:tabs>
         <w:ind w:left="720"/>
         <w:ind w:hanging="360"/>
+        <w:tabs>
+          <w:tab w:val="num" w:pos="720"/>
+        </w:tabs>
       </w:pPr>
       <w:lvlJc w:val="left"/>
     </w:lvl>
@@ -15110,11 +15193,11 @@
         <w:rFonts w:ascii="Courier New" w:hAnsi="Courier New"/>
       </w:rPr>
       <w:pPr>
-        <w:tabs>
-          <w:tab w:val="num" w:pos="1440"/>
-        </w:tabs>
         <w:ind w:left="1440"/>
         <w:ind w:hanging="360"/>
+        <w:tabs>
+          <w:tab w:val="num" w:pos="1440"/>
+        </w:tabs>
       </w:pPr>
       <w:lvlJc w:val="left"/>
     </w:lvl>
@@ -15127,11 +15210,11 @@
         <w:rFonts w:ascii="Wingdings" w:hAnsi="Wingdings"/>
       </w:rPr>
       <w:pPr>
-        <w:tabs>
-          <w:tab w:val="num" w:pos="2160"/>
-        </w:tabs>
         <w:ind w:left="2160"/>
         <w:ind w:hanging="360"/>
+        <w:tabs>
+          <w:tab w:val="num" w:pos="2160"/>
+        </w:tabs>
       </w:pPr>
       <w:lvlJc w:val="left"/>
     </w:lvl>
@@ -15144,11 +15227,11 @@
         <w:rFonts w:ascii="Symbol" w:hAnsi="Symbol"/>
       </w:rPr>
       <w:pPr>
-        <w:tabs>
-          <w:tab w:val="num" w:pos="2880"/>
-        </w:tabs>
         <w:ind w:left="2880"/>
         <w:ind w:hanging="360"/>
+        <w:tabs>
+          <w:tab w:val="num" w:pos="2880"/>
+        </w:tabs>
       </w:pPr>
       <w:lvlJc w:val="left"/>
     </w:lvl>
@@ -15161,11 +15244,11 @@
         <w:rFonts w:ascii="Courier New" w:hAnsi="Courier New"/>
       </w:rPr>
       <w:pPr>
-        <w:tabs>
-          <w:tab w:val="num" w:pos="3600"/>
-        </w:tabs>
         <w:ind w:left="3600"/>
         <w:ind w:hanging="360"/>
+        <w:tabs>
+          <w:tab w:val="num" w:pos="3600"/>
+        </w:tabs>
       </w:pPr>
       <w:lvlJc w:val="left"/>
     </w:lvl>
@@ -15178,11 +15261,11 @@
         <w:rFonts w:ascii="Wingdings" w:hAnsi="Wingdings"/>
       </w:rPr>
       <w:pPr>
-        <w:tabs>
-          <w:tab w:val="num" w:pos="4320"/>
-        </w:tabs>
         <w:ind w:left="4320"/>
         <w:ind w:hanging="360"/>
+        <w:tabs>
+          <w:tab w:val="num" w:pos="4320"/>
+        </w:tabs>
       </w:pPr>
       <w:lvlJc w:val="left"/>
     </w:lvl>
@@ -15195,11 +15278,11 @@
         <w:rFonts w:ascii="Symbol" w:hAnsi="Symbol"/>
       </w:rPr>
       <w:pPr>
-        <w:tabs>
-          <w:tab w:val="num" w:pos="5040"/>
-        </w:tabs>
         <w:ind w:left="5040"/>
         <w:ind w:hanging="360"/>
+        <w:tabs>
+          <w:tab w:val="num" w:pos="5040"/>
+        </w:tabs>
       </w:pPr>
       <w:lvlJc w:val="left"/>
     </w:lvl>
@@ -15212,11 +15295,11 @@
         <w:rFonts w:ascii="Courier New" w:hAnsi="Courier New"/>
       </w:rPr>
       <w:pPr>
-        <w:tabs>
-          <w:tab w:val="num" w:pos="5760"/>
-        </w:tabs>
         <w:ind w:left="5760"/>
         <w:ind w:hanging="360"/>
+        <w:tabs>
+          <w:tab w:val="num" w:pos="5760"/>
+        </w:tabs>
       </w:pPr>
       <w:lvlJc w:val="left"/>
     </w:lvl>
@@ -15229,11 +15312,11 @@
         <w:rFonts w:ascii="Wingdings" w:hAnsi="Wingdings"/>
       </w:rPr>
       <w:pPr>
-        <w:tabs>
-          <w:tab w:val="num" w:pos="6480"/>
-        </w:tabs>
         <w:ind w:left="6480"/>
         <w:ind w:hanging="360"/>
+        <w:tabs>
+          <w:tab w:val="num" w:pos="6480"/>
+        </w:tabs>
       </w:pPr>
       <w:lvlJc w:val="left"/>
     </w:lvl>
@@ -15349,11 +15432,11 @@
         <w:rFonts w:ascii="Symbol" w:hAnsi="Symbol"/>
       </w:rPr>
       <w:pPr>
-        <w:tabs>
-          <w:tab w:val="num" w:pos="720"/>
-        </w:tabs>
         <w:ind w:left="720"/>
         <w:ind w:hanging="360"/>
+        <w:tabs>
+          <w:tab w:val="num" w:pos="720"/>
+        </w:tabs>
       </w:pPr>
       <w:lvlJc w:val="left"/>
     </w:lvl>
@@ -15366,11 +15449,11 @@
         <w:rFonts w:ascii="Courier New" w:cs="Courier New" w:hAnsi="Courier New"/>
       </w:rPr>
       <w:pPr>
-        <w:tabs>
-          <w:tab w:val="num" w:pos="1440"/>
-        </w:tabs>
         <w:ind w:left="1440"/>
         <w:ind w:hanging="360"/>
+        <w:tabs>
+          <w:tab w:val="num" w:pos="1440"/>
+        </w:tabs>
       </w:pPr>
       <w:lvlJc w:val="left"/>
     </w:lvl>
@@ -15383,11 +15466,11 @@
         <w:rFonts w:ascii="Wingdings" w:hAnsi="Wingdings"/>
       </w:rPr>
       <w:pPr>
-        <w:tabs>
-          <w:tab w:val="num" w:pos="2160"/>
-        </w:tabs>
         <w:ind w:left="2160"/>
         <w:ind w:hanging="360"/>
+        <w:tabs>
+          <w:tab w:val="num" w:pos="2160"/>
+        </w:tabs>
       </w:pPr>
       <w:lvlJc w:val="left"/>
     </w:lvl>
@@ -15400,11 +15483,11 @@
         <w:rFonts w:ascii="Symbol" w:hAnsi="Symbol"/>
       </w:rPr>
       <w:pPr>
-        <w:tabs>
-          <w:tab w:val="num" w:pos="2880"/>
-        </w:tabs>
         <w:ind w:left="2880"/>
         <w:ind w:hanging="360"/>
+        <w:tabs>
+          <w:tab w:val="num" w:pos="2880"/>
+        </w:tabs>
       </w:pPr>
       <w:lvlJc w:val="left"/>
     </w:lvl>
@@ -15417,11 +15500,11 @@
         <w:rFonts w:ascii="Courier New" w:cs="Courier New" w:hAnsi="Courier New"/>
       </w:rPr>
       <w:pPr>
-        <w:tabs>
-          <w:tab w:val="num" w:pos="3600"/>
-        </w:tabs>
         <w:ind w:left="3600"/>
         <w:ind w:hanging="360"/>
+        <w:tabs>
+          <w:tab w:val="num" w:pos="3600"/>
+        </w:tabs>
       </w:pPr>
       <w:lvlJc w:val="left"/>
     </w:lvl>
@@ -15434,11 +15517,11 @@
         <w:rFonts w:ascii="Wingdings" w:hAnsi="Wingdings"/>
       </w:rPr>
       <w:pPr>
-        <w:tabs>
-          <w:tab w:val="num" w:pos="4320"/>
-        </w:tabs>
         <w:ind w:left="4320"/>
         <w:ind w:hanging="360"/>
+        <w:tabs>
+          <w:tab w:val="num" w:pos="4320"/>
+        </w:tabs>
       </w:pPr>
       <w:lvlJc w:val="left"/>
     </w:lvl>
@@ -15451,11 +15534,11 @@
         <w:rFonts w:ascii="Symbol" w:hAnsi="Symbol"/>
       </w:rPr>
       <w:pPr>
-        <w:tabs>
-          <w:tab w:val="num" w:pos="5040"/>
-        </w:tabs>
         <w:ind w:left="5040"/>
         <w:ind w:hanging="360"/>
+        <w:tabs>
+          <w:tab w:val="num" w:pos="5040"/>
+        </w:tabs>
       </w:pPr>
       <w:lvlJc w:val="left"/>
     </w:lvl>
@@ -15468,11 +15551,11 @@
         <w:rFonts w:ascii="Courier New" w:cs="Courier New" w:hAnsi="Courier New"/>
       </w:rPr>
       <w:pPr>
-        <w:tabs>
-          <w:tab w:val="num" w:pos="5760"/>
-        </w:tabs>
         <w:ind w:left="5760"/>
         <w:ind w:hanging="360"/>
+        <w:tabs>
+          <w:tab w:val="num" w:pos="5760"/>
+        </w:tabs>
       </w:pPr>
       <w:lvlJc w:val="left"/>
     </w:lvl>
@@ -15485,11 +15568,11 @@
         <w:rFonts w:ascii="Wingdings" w:hAnsi="Wingdings"/>
       </w:rPr>
       <w:pPr>
-        <w:tabs>
-          <w:tab w:val="num" w:pos="6480"/>
-        </w:tabs>
         <w:ind w:left="6480"/>
         <w:ind w:hanging="360"/>
+        <w:tabs>
+          <w:tab w:val="num" w:pos="6480"/>
+        </w:tabs>
       </w:pPr>
       <w:lvlJc w:val="left"/>
     </w:lvl>
@@ -15507,11 +15590,11 @@
         <w:rFonts w:ascii="Symbol" w:hAnsi="Symbol"/>
       </w:rPr>
       <w:pPr>
-        <w:tabs>
-          <w:tab w:val="num" w:pos="720"/>
-        </w:tabs>
         <w:ind w:left="360"/>
         <w:ind w:firstLine="0"/>
+        <w:tabs>
+          <w:tab w:val="num" w:pos="720"/>
+        </w:tabs>
       </w:pPr>
       <w:lvlJc w:val="left"/>
     </w:lvl>
@@ -15524,11 +15607,11 @@
         <w:rFonts w:ascii="Courier New" w:hAnsi="Courier New"/>
       </w:rPr>
       <w:pPr>
-        <w:tabs>
-          <w:tab w:val="num" w:pos="1440"/>
-        </w:tabs>
         <w:ind w:left="1440"/>
         <w:ind w:hanging="360"/>
+        <w:tabs>
+          <w:tab w:val="num" w:pos="1440"/>
+        </w:tabs>
       </w:pPr>
       <w:lvlJc w:val="left"/>
     </w:lvl>
@@ -15541,11 +15624,11 @@
         <w:rFonts w:ascii="Wingdings" w:hAnsi="Wingdings"/>
       </w:rPr>
       <w:pPr>
-        <w:tabs>
-          <w:tab w:val="num" w:pos="2160"/>
-        </w:tabs>
         <w:ind w:left="2160"/>
         <w:ind w:hanging="360"/>
+        <w:tabs>
+          <w:tab w:val="num" w:pos="2160"/>
+        </w:tabs>
       </w:pPr>
       <w:lvlJc w:val="left"/>
     </w:lvl>
@@ -15558,11 +15641,11 @@
         <w:rFonts w:ascii="Symbol" w:hAnsi="Symbol"/>
       </w:rPr>
       <w:pPr>
-        <w:tabs>
-          <w:tab w:val="num" w:pos="2880"/>
-        </w:tabs>
         <w:ind w:left="2880"/>
         <w:ind w:hanging="360"/>
+        <w:tabs>
+          <w:tab w:val="num" w:pos="2880"/>
+        </w:tabs>
       </w:pPr>
       <w:lvlJc w:val="left"/>
     </w:lvl>
@@ -15575,11 +15658,11 @@
         <w:rFonts w:ascii="Courier New" w:hAnsi="Courier New"/>
       </w:rPr>
       <w:pPr>
-        <w:tabs>
-          <w:tab w:val="num" w:pos="3600"/>
-        </w:tabs>
         <w:ind w:left="3600"/>
         <w:ind w:hanging="360"/>
+        <w:tabs>
+          <w:tab w:val="num" w:pos="3600"/>
+        </w:tabs>
       </w:pPr>
       <w:lvlJc w:val="left"/>
     </w:lvl>
@@ -15592,11 +15675,11 @@
         <w:rFonts w:ascii="Wingdings" w:hAnsi="Wingdings"/>
       </w:rPr>
       <w:pPr>
-        <w:tabs>
-          <w:tab w:val="num" w:pos="4320"/>
-        </w:tabs>
         <w:ind w:left="4320"/>
         <w:ind w:hanging="360"/>
+        <w:tabs>
+          <w:tab w:val="num" w:pos="4320"/>
+        </w:tabs>
       </w:pPr>
       <w:lvlJc w:val="left"/>
     </w:lvl>
@@ -15609,11 +15692,11 @@
         <w:rFonts w:ascii="Symbol" w:hAnsi="Symbol"/>
       </w:rPr>
       <w:pPr>
-        <w:tabs>
-          <w:tab w:val="num" w:pos="5040"/>
-        </w:tabs>
         <w:ind w:left="5040"/>
         <w:ind w:hanging="360"/>
+        <w:tabs>
+          <w:tab w:val="num" w:pos="5040"/>
+        </w:tabs>
       </w:pPr>
       <w:lvlJc w:val="left"/>
     </w:lvl>
@@ -15626,11 +15709,11 @@
         <w:rFonts w:ascii="Courier New" w:hAnsi="Courier New"/>
       </w:rPr>
       <w:pPr>
-        <w:tabs>
-          <w:tab w:val="num" w:pos="5760"/>
-        </w:tabs>
         <w:ind w:left="5760"/>
         <w:ind w:hanging="360"/>
+        <w:tabs>
+          <w:tab w:val="num" w:pos="5760"/>
+        </w:tabs>
       </w:pPr>
       <w:lvlJc w:val="left"/>
     </w:lvl>
@@ -15643,11 +15726,11 @@
         <w:rFonts w:ascii="Wingdings" w:hAnsi="Wingdings"/>
       </w:rPr>
       <w:pPr>
-        <w:tabs>
-          <w:tab w:val="num" w:pos="6480"/>
-        </w:tabs>
         <w:ind w:left="6480"/>
         <w:ind w:hanging="360"/>
+        <w:tabs>
+          <w:tab w:val="num" w:pos="6480"/>
+        </w:tabs>
       </w:pPr>
       <w:lvlJc w:val="left"/>
     </w:lvl>
@@ -15665,11 +15748,11 @@
         <w:rFonts w:ascii="Symbol" w:hAnsi="Symbol"/>
       </w:rPr>
       <w:pPr>
-        <w:tabs>
-          <w:tab w:val="num" w:pos="360"/>
-        </w:tabs>
         <w:ind w:left="360"/>
         <w:ind w:hanging="360"/>
+        <w:tabs>
+          <w:tab w:val="num" w:pos="360"/>
+        </w:tabs>
       </w:pPr>
       <w:lvlJc w:val="left"/>
     </w:lvl>

</xml_diff>